<commit_message>
remplacement cv + ajout skill + ajustement logo
</commit_message>
<xml_diff>
--- a/telechargement/remy cv2022.docx
+++ b/telechargement/remy cv2022.docx
@@ -1,6 +1,6 @@
 
 <file path=word/document.xml><?xml version="1.0" encoding="utf-8"?>
-<w:document xmlns:wpc="http://schemas.microsoft.com/office/word/2010/wordprocessingCanvas" xmlns:cx="http://schemas.microsoft.com/office/drawing/2014/chartex" xmlns:cx1="http://schemas.microsoft.com/office/drawing/2015/9/8/chartex" xmlns:cx2="http://schemas.microsoft.com/office/drawing/2015/10/21/chartex" xmlns:cx3="http://schemas.microsoft.com/office/drawing/2016/5/9/chartex" xmlns:cx4="http://schemas.microsoft.com/office/drawing/2016/5/10/chartex" xmlns:cx5="http://schemas.microsoft.com/office/drawing/2016/5/11/chartex" xmlns:cx6="http://schemas.microsoft.com/office/drawing/2016/5/12/chartex" xmlns:cx7="http://schemas.microsoft.com/office/drawing/2016/5/13/chartex" xmlns:cx8="http://schemas.microsoft.com/office/drawing/2016/5/14/chartex" xmlns:mc="http://schemas.openxmlformats.org/markup-compatibility/2006" xmlns:aink="http://schemas.microsoft.com/office/drawing/2016/ink" xmlns:am3d="http://schemas.microsoft.com/office/drawing/2017/model3d" xmlns:o="urn:schemas-microsoft-com:office:office" xmlns:r="http://schemas.openxmlformats.org/officeDocument/2006/relationships" xmlns:m="http://schemas.openxmlformats.org/officeDocument/2006/math" xmlns:v="urn:schemas-microsoft-com:vml" xmlns:wp14="http://schemas.microsoft.com/office/word/2010/wordprocessingDrawing" xmlns:wp="http://schemas.openxmlformats.org/drawingml/2006/wordprocessingDrawing" xmlns:w10="urn:schemas-microsoft-com:office:word" xmlns:w="http://schemas.openxmlformats.org/wordprocessingml/2006/main" xmlns:w14="http://schemas.microsoft.com/office/word/2010/wordml" xmlns:w15="http://schemas.microsoft.com/office/word/2012/wordml" xmlns:w16cex="http://schemas.microsoft.com/office/word/2018/wordml/cex" xmlns:w16cid="http://schemas.microsoft.com/office/word/2016/wordml/cid" xmlns:w16="http://schemas.microsoft.com/office/word/2018/wordml" xmlns:w16sdtdh="http://schemas.microsoft.com/office/word/2020/wordml/sdtdatahash" xmlns:w16se="http://schemas.microsoft.com/office/word/2015/wordml/symex" xmlns:wpg="http://schemas.microsoft.com/office/word/2010/wordprocessingGroup" xmlns:wpi="http://schemas.microsoft.com/office/word/2010/wordprocessingInk" xmlns:wne="http://schemas.microsoft.com/office/word/2006/wordml" xmlns:wps="http://schemas.microsoft.com/office/word/2010/wordprocessingShape" mc:Ignorable="w14 w15 w16se w16cid w16 w16cex w16sdtdh wp14">
+<w:document xmlns:wpc="http://schemas.microsoft.com/office/word/2010/wordprocessingCanvas" xmlns:cx="http://schemas.microsoft.com/office/drawing/2014/chartex" xmlns:cx1="http://schemas.microsoft.com/office/drawing/2015/9/8/chartex" xmlns:cx2="http://schemas.microsoft.com/office/drawing/2015/10/21/chartex" xmlns:cx3="http://schemas.microsoft.com/office/drawing/2016/5/9/chartex" xmlns:cx4="http://schemas.microsoft.com/office/drawing/2016/5/10/chartex" xmlns:cx5="http://schemas.microsoft.com/office/drawing/2016/5/11/chartex" xmlns:cx6="http://schemas.microsoft.com/office/drawing/2016/5/12/chartex" xmlns:cx7="http://schemas.microsoft.com/office/drawing/2016/5/13/chartex" xmlns:cx8="http://schemas.microsoft.com/office/drawing/2016/5/14/chartex" xmlns:mc="http://schemas.openxmlformats.org/markup-compatibility/2006" xmlns:aink="http://schemas.microsoft.com/office/drawing/2016/ink" xmlns:am3d="http://schemas.microsoft.com/office/drawing/2017/model3d" xmlns:o="urn:schemas-microsoft-com:office:office" xmlns:oel="http://schemas.microsoft.com/office/2019/extlst" xmlns:r="http://schemas.openxmlformats.org/officeDocument/2006/relationships" xmlns:m="http://schemas.openxmlformats.org/officeDocument/2006/math" xmlns:v="urn:schemas-microsoft-com:vml" xmlns:wp14="http://schemas.microsoft.com/office/word/2010/wordprocessingDrawing" xmlns:wp="http://schemas.openxmlformats.org/drawingml/2006/wordprocessingDrawing" xmlns:w10="urn:schemas-microsoft-com:office:word" xmlns:w="http://schemas.openxmlformats.org/wordprocessingml/2006/main" xmlns:w14="http://schemas.microsoft.com/office/word/2010/wordml" xmlns:w15="http://schemas.microsoft.com/office/word/2012/wordml" xmlns:w16cex="http://schemas.microsoft.com/office/word/2018/wordml/cex" xmlns:w16cid="http://schemas.microsoft.com/office/word/2016/wordml/cid" xmlns:w16="http://schemas.microsoft.com/office/word/2018/wordml" xmlns:w16sdtdh="http://schemas.microsoft.com/office/word/2020/wordml/sdtdatahash" xmlns:w16se="http://schemas.microsoft.com/office/word/2015/wordml/symex" xmlns:wpg="http://schemas.microsoft.com/office/word/2010/wordprocessingGroup" xmlns:wpi="http://schemas.microsoft.com/office/word/2010/wordprocessingInk" xmlns:wne="http://schemas.microsoft.com/office/word/2006/wordml" xmlns:wps="http://schemas.microsoft.com/office/word/2010/wordprocessingShape" mc:Ignorable="w14 w15 w16se w16cid w16 w16cex w16sdtdh wp14">
   <w:body>
     <w:p>
       <w:pPr>
@@ -10,7 +10,7 @@
         <w:adjustRightInd w:val="0"/>
         <w:spacing w:after="0" w:line="240" w:lineRule="auto"/>
         <w:rPr>
-          <w:rFonts w:ascii="Dubai" w:hAnsi="Dubai" w:cs="Dubai" w:hint="cs"/>
+          <w:rFonts w:ascii="Dubai" w:hAnsi="Dubai" w:cs="Dubai"/>
           <w:lang w:val="fr"/>
         </w:rPr>
       </w:pPr>
@@ -30,7 +30,7 @@
         <w:adjustRightInd w:val="0"/>
         <w:spacing w:after="0" w:line="240" w:lineRule="auto"/>
         <w:rPr>
-          <w:rFonts w:ascii="Dubai" w:hAnsi="Dubai" w:cs="Dubai" w:hint="cs"/>
+          <w:rFonts w:ascii="Dubai" w:hAnsi="Dubai" w:cs="Dubai"/>
           <w:lang w:val="fr"/>
         </w:rPr>
       </w:pPr>
@@ -64,7 +64,7 @@
         <w:adjustRightInd w:val="0"/>
         <w:spacing w:after="0" w:line="240" w:lineRule="auto"/>
         <w:rPr>
-          <w:rFonts w:ascii="Dubai" w:hAnsi="Dubai" w:cs="Dubai" w:hint="cs"/>
+          <w:rFonts w:ascii="Dubai" w:hAnsi="Dubai" w:cs="Dubai"/>
           <w:lang w:val="fr-CA"/>
         </w:rPr>
       </w:pPr>
@@ -84,7 +84,7 @@
         <w:adjustRightInd w:val="0"/>
         <w:spacing w:after="0" w:line="240" w:lineRule="auto"/>
         <w:rPr>
-          <w:rFonts w:ascii="Dubai" w:hAnsi="Dubai" w:cs="Dubai" w:hint="cs"/>
+          <w:rFonts w:ascii="Dubai" w:hAnsi="Dubai" w:cs="Dubai"/>
           <w:lang w:val="fr-CA"/>
         </w:rPr>
       </w:pPr>
@@ -205,7 +205,7 @@
         <w:adjustRightInd w:val="0"/>
         <w:spacing w:after="0" w:line="240" w:lineRule="auto"/>
         <w:rPr>
-          <w:rFonts w:ascii="Dubai" w:hAnsi="Dubai" w:cs="Dubai" w:hint="cs"/>
+          <w:rFonts w:ascii="Dubai" w:hAnsi="Dubai" w:cs="Dubai"/>
           <w:lang w:val="fr-CA"/>
         </w:rPr>
       </w:pPr>
@@ -279,19 +279,19 @@
         <w:adjustRightInd w:val="0"/>
         <w:spacing w:after="0" w:line="240" w:lineRule="auto"/>
         <w:rPr>
-          <w:rFonts w:ascii="Dubai" w:hAnsi="Dubai" w:cs="Dubai" w:hint="cs"/>
-        </w:rPr>
-      </w:pPr>
-    </w:p>
-    <w:p>
-      <w:pPr>
-        <w:widowControl w:val="0"/>
-        <w:autoSpaceDE w:val="0"/>
-        <w:autoSpaceDN w:val="0"/>
-        <w:adjustRightInd w:val="0"/>
-        <w:spacing w:after="0" w:line="240" w:lineRule="auto"/>
-        <w:rPr>
-          <w:rFonts w:ascii="Dubai" w:hAnsi="Dubai" w:cs="Dubai" w:hint="cs"/>
+          <w:rFonts w:ascii="Dubai" w:hAnsi="Dubai" w:cs="Dubai"/>
+        </w:rPr>
+      </w:pPr>
+    </w:p>
+    <w:p>
+      <w:pPr>
+        <w:widowControl w:val="0"/>
+        <w:autoSpaceDE w:val="0"/>
+        <w:autoSpaceDN w:val="0"/>
+        <w:adjustRightInd w:val="0"/>
+        <w:spacing w:after="0" w:line="240" w:lineRule="auto"/>
+        <w:rPr>
+          <w:rFonts w:ascii="Dubai" w:hAnsi="Dubai" w:cs="Dubai"/>
         </w:rPr>
       </w:pPr>
       <w:r>
@@ -367,19 +367,19 @@
         <w:adjustRightInd w:val="0"/>
         <w:spacing w:after="0" w:line="240" w:lineRule="auto"/>
         <w:rPr>
-          <w:rFonts w:ascii="Dubai" w:hAnsi="Dubai" w:cs="Dubai" w:hint="cs"/>
-        </w:rPr>
-      </w:pPr>
-    </w:p>
-    <w:p>
-      <w:pPr>
-        <w:widowControl w:val="0"/>
-        <w:autoSpaceDE w:val="0"/>
-        <w:autoSpaceDN w:val="0"/>
-        <w:adjustRightInd w:val="0"/>
-        <w:spacing w:after="0" w:line="240" w:lineRule="auto"/>
-        <w:rPr>
-          <w:rFonts w:ascii="Dubai" w:hAnsi="Dubai" w:cs="Dubai" w:hint="cs"/>
+          <w:rFonts w:ascii="Dubai" w:hAnsi="Dubai" w:cs="Dubai"/>
+        </w:rPr>
+      </w:pPr>
+    </w:p>
+    <w:p>
+      <w:pPr>
+        <w:widowControl w:val="0"/>
+        <w:autoSpaceDE w:val="0"/>
+        <w:autoSpaceDN w:val="0"/>
+        <w:adjustRightInd w:val="0"/>
+        <w:spacing w:after="0" w:line="240" w:lineRule="auto"/>
+        <w:rPr>
+          <w:rFonts w:ascii="Dubai" w:hAnsi="Dubai" w:cs="Dubai"/>
         </w:rPr>
       </w:pPr>
       <w:r>
@@ -440,7 +440,7 @@
         <w:adjustRightInd w:val="0"/>
         <w:spacing w:after="0" w:line="240" w:lineRule="auto"/>
         <w:rPr>
-          <w:rFonts w:ascii="Dubai" w:hAnsi="Dubai" w:cs="Dubai" w:hint="cs"/>
+          <w:rFonts w:ascii="Dubai" w:hAnsi="Dubai" w:cs="Dubai"/>
         </w:rPr>
       </w:pPr>
     </w:p>
@@ -496,54 +496,73 @@
         <w:adjustRightInd w:val="0"/>
         <w:spacing w:after="0" w:line="240" w:lineRule="auto"/>
         <w:rPr>
-          <w:rFonts w:ascii="Dubai" w:hAnsi="Dubai" w:cs="Dubai" w:hint="cs"/>
-          <w:lang w:val="fr"/>
-        </w:rPr>
-      </w:pPr>
-    </w:p>
-    <w:p>
-      <w:pPr>
-        <w:widowControl w:val="0"/>
-        <w:autoSpaceDE w:val="0"/>
-        <w:autoSpaceDN w:val="0"/>
-        <w:adjustRightInd w:val="0"/>
-        <w:spacing w:after="0" w:line="240" w:lineRule="auto"/>
-        <w:rPr>
-          <w:rFonts w:ascii="Dubai" w:hAnsi="Dubai" w:cs="Dubai"/>
-          <w:lang w:val="fr"/>
-        </w:rPr>
-      </w:pPr>
-      <w:r>
-        <w:rPr>
-          <w:rFonts w:ascii="Dubai" w:hAnsi="Dubai" w:cs="Dubai" w:hint="cs"/>
-          <w:lang w:val="fr"/>
-        </w:rPr>
-        <w:t xml:space="preserve">2019-en cours </w:t>
-      </w:r>
-      <w:r>
-        <w:rPr>
-          <w:rFonts w:ascii="Dubai" w:hAnsi="Dubai" w:cs="Dubai" w:hint="cs"/>
-          <w:lang w:val="fr"/>
-        </w:rPr>
-        <w:tab/>
-      </w:r>
-      <w:r>
-        <w:rPr>
-          <w:rFonts w:ascii="Dubai" w:hAnsi="Dubai" w:cs="Dubai" w:hint="cs"/>
-          <w:lang w:val="fr"/>
-        </w:rPr>
-        <w:tab/>
-      </w:r>
-      <w:r>
-        <w:rPr>
-          <w:rFonts w:ascii="Dubai" w:hAnsi="Dubai" w:cs="Dubai" w:hint="cs"/>
-          <w:lang w:val="fr"/>
-        </w:rPr>
-        <w:tab/>
-      </w:r>
-      <w:r>
-        <w:rPr>
-          <w:rFonts w:ascii="Dubai" w:hAnsi="Dubai" w:cs="Dubai"/>
+          <w:rFonts w:ascii="Dubai" w:hAnsi="Dubai" w:cs="Dubai"/>
+          <w:lang w:val="fr"/>
+        </w:rPr>
+      </w:pPr>
+    </w:p>
+    <w:p>
+      <w:pPr>
+        <w:widowControl w:val="0"/>
+        <w:autoSpaceDE w:val="0"/>
+        <w:autoSpaceDN w:val="0"/>
+        <w:adjustRightInd w:val="0"/>
+        <w:spacing w:after="0" w:line="240" w:lineRule="auto"/>
+        <w:rPr>
+          <w:rFonts w:ascii="Dubai" w:hAnsi="Dubai" w:cs="Dubai"/>
+          <w:lang w:val="fr"/>
+        </w:rPr>
+      </w:pPr>
+      <w:r>
+        <w:rPr>
+          <w:rFonts w:ascii="Dubai" w:hAnsi="Dubai" w:cs="Dubai" w:hint="cs"/>
+          <w:lang w:val="fr"/>
+        </w:rPr>
+        <w:t>2019</w:t>
+      </w:r>
+      <w:r>
+        <w:rPr>
+          <w:rFonts w:ascii="Dubai" w:hAnsi="Dubai" w:cs="Dubai"/>
+          <w:lang w:val="fr"/>
+        </w:rPr>
+        <w:t xml:space="preserve"> </w:t>
+      </w:r>
+      <w:r>
+        <w:rPr>
+          <w:rFonts w:ascii="Dubai" w:hAnsi="Dubai" w:cs="Dubai"/>
+        </w:rPr>
+        <w:t>–</w:t>
+      </w:r>
+      <w:r>
+        <w:rPr>
+          <w:rFonts w:ascii="Dubai" w:hAnsi="Dubai" w:cs="Dubai"/>
+        </w:rPr>
+        <w:t xml:space="preserve"> </w:t>
+      </w:r>
+      <w:r>
+        <w:rPr>
+          <w:rFonts w:ascii="Dubai" w:hAnsi="Dubai" w:cs="Dubai" w:hint="cs"/>
+          <w:lang w:val="fr"/>
+        </w:rPr>
+        <w:t xml:space="preserve">en cours </w:t>
+      </w:r>
+      <w:r>
+        <w:rPr>
+          <w:rFonts w:ascii="Dubai" w:hAnsi="Dubai" w:cs="Dubai" w:hint="cs"/>
+          <w:lang w:val="fr"/>
+        </w:rPr>
+        <w:tab/>
+      </w:r>
+      <w:r>
+        <w:rPr>
+          <w:rFonts w:ascii="Dubai" w:hAnsi="Dubai" w:cs="Dubai" w:hint="cs"/>
+          <w:lang w:val="fr"/>
+        </w:rPr>
+        <w:tab/>
+      </w:r>
+      <w:r>
+        <w:rPr>
+          <w:rFonts w:ascii="Dubai" w:hAnsi="Dubai" w:cs="Dubai" w:hint="cs"/>
           <w:lang w:val="fr"/>
         </w:rPr>
         <w:tab/>
@@ -586,7 +605,7 @@
         <w:spacing w:after="0" w:line="240" w:lineRule="auto"/>
         <w:ind w:left="4248" w:firstLine="708"/>
         <w:rPr>
-          <w:rFonts w:ascii="Dubai" w:hAnsi="Dubai" w:cs="Dubai" w:hint="cs"/>
+          <w:rFonts w:ascii="Dubai" w:hAnsi="Dubai" w:cs="Dubai"/>
           <w:lang w:val="fr"/>
         </w:rPr>
       </w:pPr>
@@ -607,75 +626,107 @@
         <w:spacing w:after="0" w:line="240" w:lineRule="auto"/>
         <w:ind w:left="2832" w:firstLine="708"/>
         <w:rPr>
-          <w:rFonts w:ascii="Dubai" w:hAnsi="Dubai" w:cs="Dubai" w:hint="cs"/>
-        </w:rPr>
-      </w:pPr>
-    </w:p>
-    <w:p>
-      <w:pPr>
-        <w:widowControl w:val="0"/>
-        <w:autoSpaceDE w:val="0"/>
-        <w:autoSpaceDN w:val="0"/>
-        <w:adjustRightInd w:val="0"/>
-        <w:spacing w:after="0" w:line="240" w:lineRule="auto"/>
-        <w:rPr>
-          <w:rFonts w:ascii="Dubai" w:hAnsi="Dubai" w:cs="Dubai"/>
-        </w:rPr>
-      </w:pPr>
-      <w:r>
-        <w:rPr>
-          <w:rFonts w:ascii="Dubai" w:hAnsi="Dubai" w:cs="Dubai" w:hint="cs"/>
-          <w:lang w:val="fr"/>
-        </w:rPr>
-        <w:t>2014-2015</w:t>
-      </w:r>
-      <w:r>
-        <w:rPr>
-          <w:rFonts w:ascii="Dubai" w:hAnsi="Dubai" w:cs="Dubai" w:hint="cs"/>
-          <w:lang w:val="fr"/>
-        </w:rPr>
-        <w:tab/>
-      </w:r>
-      <w:r>
-        <w:rPr>
-          <w:rFonts w:ascii="Dubai" w:hAnsi="Dubai" w:cs="Dubai" w:hint="cs"/>
-          <w:lang w:val="fr"/>
-        </w:rPr>
-        <w:tab/>
-      </w:r>
-      <w:r>
-        <w:rPr>
-          <w:rFonts w:ascii="Dubai" w:hAnsi="Dubai" w:cs="Dubai" w:hint="cs"/>
-          <w:lang w:val="fr"/>
-        </w:rPr>
-        <w:tab/>
-      </w:r>
-      <w:r>
-        <w:rPr>
-          <w:rFonts w:ascii="Dubai" w:hAnsi="Dubai" w:cs="Dubai" w:hint="cs"/>
-          <w:lang w:val="fr"/>
-        </w:rPr>
-        <w:tab/>
-      </w:r>
-      <w:r>
-        <w:rPr>
-          <w:rFonts w:ascii="Dubai" w:hAnsi="Dubai" w:cs="Dubai"/>
-          <w:lang w:val="fr"/>
-        </w:rPr>
-        <w:tab/>
-      </w:r>
-      <w:r>
-        <w:rPr>
-          <w:rFonts w:ascii="Dubai" w:hAnsi="Dubai" w:cs="Dubai"/>
-          <w:lang w:val="fr"/>
-        </w:rPr>
-        <w:tab/>
-      </w:r>
-      <w:r>
-        <w:rPr>
-          <w:rFonts w:ascii="Dubai" w:hAnsi="Dubai" w:cs="Dubai" w:hint="cs"/>
-        </w:rPr>
-        <w:t>diplôme SPA praticien</w:t>
+          <w:rFonts w:ascii="Dubai" w:hAnsi="Dubai" w:cs="Dubai"/>
+        </w:rPr>
+      </w:pPr>
+    </w:p>
+    <w:p>
+      <w:pPr>
+        <w:widowControl w:val="0"/>
+        <w:autoSpaceDE w:val="0"/>
+        <w:autoSpaceDN w:val="0"/>
+        <w:adjustRightInd w:val="0"/>
+        <w:spacing w:after="0" w:line="240" w:lineRule="auto"/>
+        <w:rPr>
+          <w:rFonts w:ascii="Dubai" w:hAnsi="Dubai" w:cs="Dubai"/>
+        </w:rPr>
+      </w:pPr>
+      <w:r>
+        <w:rPr>
+          <w:rFonts w:ascii="Dubai" w:hAnsi="Dubai" w:cs="Dubai" w:hint="cs"/>
+          <w:lang w:val="fr"/>
+        </w:rPr>
+        <w:t>2014</w:t>
+      </w:r>
+      <w:r>
+        <w:rPr>
+          <w:rFonts w:ascii="Dubai" w:hAnsi="Dubai" w:cs="Dubai"/>
+          <w:lang w:val="fr"/>
+        </w:rPr>
+        <w:t xml:space="preserve"> </w:t>
+      </w:r>
+      <w:r>
+        <w:rPr>
+          <w:rFonts w:ascii="Dubai" w:hAnsi="Dubai" w:cs="Dubai"/>
+        </w:rPr>
+        <w:t>–</w:t>
+      </w:r>
+      <w:r>
+        <w:rPr>
+          <w:rFonts w:ascii="Dubai" w:hAnsi="Dubai" w:cs="Dubai"/>
+        </w:rPr>
+        <w:t xml:space="preserve"> </w:t>
+      </w:r>
+      <w:r>
+        <w:rPr>
+          <w:rFonts w:ascii="Dubai" w:hAnsi="Dubai" w:cs="Dubai" w:hint="cs"/>
+          <w:lang w:val="fr"/>
+        </w:rPr>
+        <w:t>2015</w:t>
+      </w:r>
+      <w:r>
+        <w:rPr>
+          <w:rFonts w:ascii="Dubai" w:hAnsi="Dubai" w:cs="Dubai" w:hint="cs"/>
+          <w:lang w:val="fr"/>
+        </w:rPr>
+        <w:tab/>
+      </w:r>
+      <w:r>
+        <w:rPr>
+          <w:rFonts w:ascii="Dubai" w:hAnsi="Dubai" w:cs="Dubai" w:hint="cs"/>
+          <w:lang w:val="fr"/>
+        </w:rPr>
+        <w:tab/>
+      </w:r>
+      <w:r>
+        <w:rPr>
+          <w:rFonts w:ascii="Dubai" w:hAnsi="Dubai" w:cs="Dubai" w:hint="cs"/>
+          <w:lang w:val="fr"/>
+        </w:rPr>
+        <w:tab/>
+      </w:r>
+      <w:r>
+        <w:rPr>
+          <w:rFonts w:ascii="Dubai" w:hAnsi="Dubai" w:cs="Dubai" w:hint="cs"/>
+          <w:lang w:val="fr"/>
+        </w:rPr>
+        <w:tab/>
+      </w:r>
+      <w:r>
+        <w:rPr>
+          <w:rFonts w:ascii="Dubai" w:hAnsi="Dubai" w:cs="Dubai"/>
+          <w:lang w:val="fr"/>
+        </w:rPr>
+        <w:tab/>
+      </w:r>
+      <w:r>
+        <w:rPr>
+          <w:rFonts w:ascii="Dubai" w:hAnsi="Dubai" w:cs="Dubai"/>
+          <w:lang w:val="fr"/>
+        </w:rPr>
+        <w:tab/>
+      </w:r>
+      <w:r>
+        <w:rPr>
+          <w:rFonts w:ascii="Dubai" w:hAnsi="Dubai" w:cs="Dubai"/>
+        </w:rPr>
+        <w:t>D</w:t>
+      </w:r>
+      <w:r>
+        <w:rPr>
+          <w:rFonts w:ascii="Dubai" w:hAnsi="Dubai" w:cs="Dubai" w:hint="cs"/>
+        </w:rPr>
+        <w:t>iplôme SPA praticien</w:t>
       </w:r>
     </w:p>
     <w:p>
@@ -712,7 +763,7 @@
         <w:spacing w:after="0" w:line="240" w:lineRule="auto"/>
         <w:ind w:left="4248" w:firstLine="708"/>
         <w:rPr>
-          <w:rFonts w:ascii="Dubai" w:hAnsi="Dubai" w:cs="Dubai" w:hint="cs"/>
+          <w:rFonts w:ascii="Dubai" w:hAnsi="Dubai" w:cs="Dubai"/>
         </w:rPr>
       </w:pPr>
       <w:r>
@@ -737,27 +788,53 @@
         <w:spacing w:after="0" w:line="240" w:lineRule="auto"/>
         <w:ind w:left="3540"/>
         <w:rPr>
-          <w:rFonts w:ascii="Dubai" w:hAnsi="Dubai" w:cs="Dubai" w:hint="cs"/>
-        </w:rPr>
-      </w:pPr>
-    </w:p>
-    <w:p>
-      <w:pPr>
-        <w:widowControl w:val="0"/>
-        <w:autoSpaceDE w:val="0"/>
-        <w:autoSpaceDN w:val="0"/>
-        <w:adjustRightInd w:val="0"/>
-        <w:spacing w:after="0" w:line="240" w:lineRule="auto"/>
-        <w:rPr>
-          <w:rFonts w:ascii="Dubai" w:hAnsi="Dubai" w:cs="Dubai" w:hint="cs"/>
-        </w:rPr>
-      </w:pPr>
-      <w:r>
-        <w:rPr>
-          <w:rFonts w:ascii="Dubai" w:hAnsi="Dubai" w:cs="Dubai" w:hint="cs"/>
-          <w:lang w:val="fr"/>
-        </w:rPr>
-        <w:t>2014-2015</w:t>
+          <w:rFonts w:ascii="Dubai" w:hAnsi="Dubai" w:cs="Dubai"/>
+        </w:rPr>
+      </w:pPr>
+    </w:p>
+    <w:p>
+      <w:pPr>
+        <w:widowControl w:val="0"/>
+        <w:autoSpaceDE w:val="0"/>
+        <w:autoSpaceDN w:val="0"/>
+        <w:adjustRightInd w:val="0"/>
+        <w:spacing w:after="0" w:line="240" w:lineRule="auto"/>
+        <w:rPr>
+          <w:rFonts w:ascii="Dubai" w:hAnsi="Dubai" w:cs="Dubai"/>
+        </w:rPr>
+      </w:pPr>
+      <w:r>
+        <w:rPr>
+          <w:rFonts w:ascii="Dubai" w:hAnsi="Dubai" w:cs="Dubai" w:hint="cs"/>
+          <w:lang w:val="fr"/>
+        </w:rPr>
+        <w:t>2014</w:t>
+      </w:r>
+      <w:r>
+        <w:rPr>
+          <w:rFonts w:ascii="Dubai" w:hAnsi="Dubai" w:cs="Dubai"/>
+          <w:lang w:val="fr"/>
+        </w:rPr>
+        <w:t xml:space="preserve"> </w:t>
+      </w:r>
+      <w:r>
+        <w:rPr>
+          <w:rFonts w:ascii="Dubai" w:hAnsi="Dubai" w:cs="Dubai"/>
+        </w:rPr>
+        <w:t>–</w:t>
+      </w:r>
+      <w:r>
+        <w:rPr>
+          <w:rFonts w:ascii="Dubai" w:hAnsi="Dubai" w:cs="Dubai"/>
+        </w:rPr>
+        <w:t xml:space="preserve"> </w:t>
+      </w:r>
+      <w:r>
+        <w:rPr>
+          <w:rFonts w:ascii="Dubai" w:hAnsi="Dubai" w:cs="Dubai" w:hint="cs"/>
+          <w:lang w:val="fr"/>
+        </w:rPr>
+        <w:t>2015</w:t>
       </w:r>
       <w:r>
         <w:rPr>
@@ -854,7 +931,7 @@
         <w:spacing w:after="0" w:line="240" w:lineRule="auto"/>
         <w:ind w:left="4248" w:firstLine="708"/>
         <w:rPr>
-          <w:rFonts w:ascii="Dubai" w:hAnsi="Dubai" w:cs="Dubai" w:hint="cs"/>
+          <w:rFonts w:ascii="Dubai" w:hAnsi="Dubai" w:cs="Dubai"/>
         </w:rPr>
       </w:pPr>
       <w:r>
@@ -872,20 +949,20 @@
         <w:adjustRightInd w:val="0"/>
         <w:spacing w:after="0" w:line="240" w:lineRule="auto"/>
         <w:rPr>
-          <w:rFonts w:ascii="Dubai" w:hAnsi="Dubai" w:cs="Dubai" w:hint="cs"/>
-          <w:lang w:val="fr"/>
-        </w:rPr>
-      </w:pPr>
-    </w:p>
-    <w:p>
-      <w:pPr>
-        <w:widowControl w:val="0"/>
-        <w:autoSpaceDE w:val="0"/>
-        <w:autoSpaceDN w:val="0"/>
-        <w:adjustRightInd w:val="0"/>
-        <w:spacing w:after="0" w:line="240" w:lineRule="auto"/>
-        <w:rPr>
-          <w:rFonts w:ascii="Dubai" w:hAnsi="Dubai" w:cs="Dubai" w:hint="cs"/>
+          <w:rFonts w:ascii="Dubai" w:hAnsi="Dubai" w:cs="Dubai"/>
+          <w:lang w:val="fr"/>
+        </w:rPr>
+      </w:pPr>
+    </w:p>
+    <w:p>
+      <w:pPr>
+        <w:widowControl w:val="0"/>
+        <w:autoSpaceDE w:val="0"/>
+        <w:autoSpaceDN w:val="0"/>
+        <w:adjustRightInd w:val="0"/>
+        <w:spacing w:after="0" w:line="240" w:lineRule="auto"/>
+        <w:rPr>
+          <w:rFonts w:ascii="Dubai" w:hAnsi="Dubai" w:cs="Dubai"/>
           <w:lang w:val="fr"/>
         </w:rPr>
       </w:pPr>
@@ -962,7 +1039,7 @@
         <w:spacing w:after="0" w:line="240" w:lineRule="auto"/>
         <w:ind w:left="4248" w:firstLine="708"/>
         <w:rPr>
-          <w:rFonts w:ascii="Dubai" w:hAnsi="Dubai" w:cs="Dubai" w:hint="cs"/>
+          <w:rFonts w:ascii="Dubai" w:hAnsi="Dubai" w:cs="Dubai"/>
           <w:lang w:val="fr"/>
         </w:rPr>
       </w:pPr>
@@ -997,7 +1074,7 @@
         <w:spacing w:after="0" w:line="240" w:lineRule="auto"/>
         <w:ind w:left="4956"/>
         <w:rPr>
-          <w:rFonts w:ascii="Dubai" w:hAnsi="Dubai" w:cs="Dubai" w:hint="cs"/>
+          <w:rFonts w:ascii="Dubai" w:hAnsi="Dubai" w:cs="Dubai"/>
           <w:lang w:val="fr"/>
         </w:rPr>
       </w:pPr>
@@ -1067,7 +1144,7 @@
         <w:spacing w:after="0" w:line="240" w:lineRule="auto"/>
         <w:ind w:left="2832" w:firstLine="708"/>
         <w:rPr>
-          <w:rFonts w:ascii="Dubai" w:hAnsi="Dubai" w:cs="Dubai" w:hint="cs"/>
+          <w:rFonts w:ascii="Dubai" w:hAnsi="Dubai" w:cs="Dubai"/>
           <w:lang w:val="fr"/>
         </w:rPr>
       </w:pPr>
@@ -1129,6 +1206,134 @@
       </w:pPr>
       <w:r>
         <w:rPr>
+          <w:rFonts w:ascii="Dubai" w:hAnsi="Dubai" w:cs="Dubai"/>
+        </w:rPr>
+        <w:t>Juillet</w:t>
+      </w:r>
+      <w:r>
+        <w:rPr>
+          <w:rFonts w:ascii="Dubai" w:hAnsi="Dubai" w:cs="Dubai" w:hint="cs"/>
+        </w:rPr>
+        <w:t xml:space="preserve"> 202</w:t>
+      </w:r>
+      <w:r>
+        <w:rPr>
+          <w:rFonts w:ascii="Dubai" w:hAnsi="Dubai" w:cs="Dubai"/>
+        </w:rPr>
+        <w:t>2</w:t>
+      </w:r>
+      <w:r>
+        <w:rPr>
+          <w:rFonts w:ascii="Dubai" w:hAnsi="Dubai" w:cs="Dubai"/>
+        </w:rPr>
+        <w:t xml:space="preserve"> –</w:t>
+      </w:r>
+      <w:r>
+        <w:rPr>
+          <w:rFonts w:ascii="Dubai" w:hAnsi="Dubai" w:cs="Dubai"/>
+        </w:rPr>
+        <w:t xml:space="preserve"> </w:t>
+      </w:r>
+      <w:r>
+        <w:rPr>
+          <w:rFonts w:ascii="Dubai" w:hAnsi="Dubai" w:cs="Dubai" w:hint="cs"/>
+        </w:rPr>
+        <w:t>aujourd’hui</w:t>
+      </w:r>
+      <w:r>
+        <w:rPr>
+          <w:rFonts w:ascii="Dubai" w:hAnsi="Dubai" w:cs="Dubai"/>
+        </w:rPr>
+        <w:tab/>
+      </w:r>
+      <w:r>
+        <w:rPr>
+          <w:rFonts w:ascii="Dubai" w:hAnsi="Dubai" w:cs="Dubai"/>
+        </w:rPr>
+        <w:tab/>
+      </w:r>
+      <w:r>
+        <w:rPr>
+          <w:rFonts w:ascii="Dubai" w:hAnsi="Dubai" w:cs="Dubai"/>
+        </w:rPr>
+        <w:tab/>
+      </w:r>
+      <w:r>
+        <w:rPr>
+          <w:rFonts w:ascii="Dubai" w:hAnsi="Dubai" w:cs="Dubai"/>
+        </w:rPr>
+        <w:tab/>
+      </w:r>
+      <w:r>
+        <w:rPr>
+          <w:rFonts w:ascii="Dubai" w:hAnsi="Dubai" w:cs="Dubai"/>
+        </w:rPr>
+        <w:t>Développeur web</w:t>
+      </w:r>
+    </w:p>
+    <w:p>
+      <w:pPr>
+        <w:widowControl w:val="0"/>
+        <w:autoSpaceDE w:val="0"/>
+        <w:autoSpaceDN w:val="0"/>
+        <w:adjustRightInd w:val="0"/>
+        <w:spacing w:after="0" w:line="240" w:lineRule="auto"/>
+        <w:ind w:left="4248" w:firstLine="708"/>
+        <w:rPr>
+          <w:rFonts w:ascii="Dubai" w:hAnsi="Dubai" w:cs="Dubai"/>
+        </w:rPr>
+      </w:pPr>
+      <w:r>
+        <w:rPr>
+          <w:rFonts w:ascii="Dubai" w:hAnsi="Dubai" w:cs="Dubai"/>
+        </w:rPr>
+        <w:t>CIUSSS MCQ</w:t>
+      </w:r>
+      <w:r>
+        <w:rPr>
+          <w:rFonts w:ascii="Dubai" w:hAnsi="Dubai" w:cs="Dubai" w:hint="cs"/>
+        </w:rPr>
+        <w:t xml:space="preserve">, </w:t>
+      </w:r>
+      <w:r>
+        <w:rPr>
+          <w:rFonts w:ascii="Dubai" w:hAnsi="Dubai" w:cs="Dubai"/>
+        </w:rPr>
+        <w:t>Trois-Rivières</w:t>
+      </w:r>
+      <w:r>
+        <w:rPr>
+          <w:rFonts w:ascii="Dubai" w:hAnsi="Dubai" w:cs="Dubai" w:hint="cs"/>
+        </w:rPr>
+        <w:t>, Québec</w:t>
+      </w:r>
+    </w:p>
+    <w:p>
+      <w:pPr>
+        <w:widowControl w:val="0"/>
+        <w:autoSpaceDE w:val="0"/>
+        <w:autoSpaceDN w:val="0"/>
+        <w:adjustRightInd w:val="0"/>
+        <w:spacing w:after="0" w:line="240" w:lineRule="auto"/>
+        <w:ind w:left="4248" w:firstLine="708"/>
+        <w:rPr>
+          <w:rFonts w:ascii="Dubai" w:hAnsi="Dubai" w:cs="Dubai"/>
+        </w:rPr>
+      </w:pPr>
+    </w:p>
+    <w:p>
+      <w:pPr>
+        <w:widowControl w:val="0"/>
+        <w:autoSpaceDE w:val="0"/>
+        <w:autoSpaceDN w:val="0"/>
+        <w:adjustRightInd w:val="0"/>
+        <w:spacing w:after="0" w:line="240" w:lineRule="auto"/>
+        <w:rPr>
+          <w:rFonts w:ascii="Dubai" w:hAnsi="Dubai" w:cs="Dubai"/>
+        </w:rPr>
+      </w:pPr>
+      <w:r>
+        <w:rPr>
           <w:rFonts w:ascii="Dubai" w:hAnsi="Dubai" w:cs="Dubai" w:hint="cs"/>
         </w:rPr>
         <w:t>Décembre 2020</w:t>
@@ -1137,13 +1342,25 @@
         <w:rPr>
           <w:rFonts w:ascii="Dubai" w:hAnsi="Dubai" w:cs="Dubai"/>
         </w:rPr>
-        <w:t xml:space="preserve"> - </w:t>
-      </w:r>
-      <w:r>
-        <w:rPr>
-          <w:rFonts w:ascii="Dubai" w:hAnsi="Dubai" w:cs="Dubai" w:hint="cs"/>
-        </w:rPr>
-        <w:t>aujourd’hui</w:t>
+        <w:t xml:space="preserve"> </w:t>
+      </w:r>
+      <w:r>
+        <w:rPr>
+          <w:rFonts w:ascii="Dubai" w:hAnsi="Dubai" w:cs="Dubai"/>
+        </w:rPr>
+        <w:t>–</w:t>
+      </w:r>
+      <w:r>
+        <w:rPr>
+          <w:rFonts w:ascii="Dubai" w:hAnsi="Dubai" w:cs="Dubai"/>
+        </w:rPr>
+        <w:t xml:space="preserve"> </w:t>
+      </w:r>
+      <w:r>
+        <w:rPr>
+          <w:rFonts w:ascii="Dubai" w:hAnsi="Dubai" w:cs="Dubai"/>
+        </w:rPr>
+        <w:t>avril 2022</w:t>
       </w:r>
       <w:r>
         <w:rPr>
@@ -1210,27 +1427,38 @@
         <w:spacing w:after="0" w:line="240" w:lineRule="auto"/>
         <w:ind w:left="4248" w:firstLine="708"/>
         <w:rPr>
-          <w:rFonts w:ascii="Dubai" w:hAnsi="Dubai" w:cs="Dubai" w:hint="cs"/>
-          <w:lang w:val="fr"/>
-        </w:rPr>
-      </w:pPr>
-    </w:p>
-    <w:p>
-      <w:pPr>
-        <w:widowControl w:val="0"/>
-        <w:autoSpaceDE w:val="0"/>
-        <w:autoSpaceDN w:val="0"/>
-        <w:adjustRightInd w:val="0"/>
-        <w:spacing w:after="0" w:line="240" w:lineRule="auto"/>
-        <w:rPr>
-          <w:rFonts w:ascii="Dubai" w:hAnsi="Dubai" w:cs="Dubai"/>
-        </w:rPr>
-      </w:pPr>
-      <w:r>
-        <w:rPr>
-          <w:rFonts w:ascii="Dubai" w:hAnsi="Dubai" w:cs="Dubai" w:hint="cs"/>
-        </w:rPr>
-        <w:t>Avril 2016 – Mars 2019</w:t>
+          <w:rFonts w:ascii="Dubai" w:hAnsi="Dubai" w:cs="Dubai"/>
+        </w:rPr>
+      </w:pPr>
+    </w:p>
+    <w:p>
+      <w:pPr>
+        <w:widowControl w:val="0"/>
+        <w:autoSpaceDE w:val="0"/>
+        <w:autoSpaceDN w:val="0"/>
+        <w:adjustRightInd w:val="0"/>
+        <w:spacing w:after="0" w:line="240" w:lineRule="auto"/>
+        <w:rPr>
+          <w:rFonts w:ascii="Dubai" w:hAnsi="Dubai" w:cs="Dubai"/>
+        </w:rPr>
+      </w:pPr>
+      <w:r>
+        <w:rPr>
+          <w:rFonts w:ascii="Dubai" w:hAnsi="Dubai" w:cs="Dubai" w:hint="cs"/>
+        </w:rPr>
+        <w:t xml:space="preserve">Avril 2016 – </w:t>
+      </w:r>
+      <w:r>
+        <w:rPr>
+          <w:rFonts w:ascii="Dubai" w:hAnsi="Dubai" w:cs="Dubai"/>
+        </w:rPr>
+        <w:t>m</w:t>
+      </w:r>
+      <w:r>
+        <w:rPr>
+          <w:rFonts w:ascii="Dubai" w:hAnsi="Dubai" w:cs="Dubai" w:hint="cs"/>
+        </w:rPr>
+        <w:t>ars 2019</w:t>
       </w:r>
       <w:r>
         <w:rPr>
@@ -1319,20 +1547,6 @@
         </w:rPr>
         <w:t>Île de la Réunion</w:t>
       </w:r>
-    </w:p>
-    <w:p>
-      <w:pPr>
-        <w:widowControl w:val="0"/>
-        <w:autoSpaceDE w:val="0"/>
-        <w:autoSpaceDN w:val="0"/>
-        <w:adjustRightInd w:val="0"/>
-        <w:spacing w:after="0" w:line="240" w:lineRule="auto"/>
-        <w:ind w:left="4248" w:firstLine="708"/>
-        <w:rPr>
-          <w:rFonts w:ascii="Dubai" w:hAnsi="Dubai" w:cs="Dubai" w:hint="cs"/>
-          <w:lang w:val="fr"/>
-        </w:rPr>
-      </w:pPr>
     </w:p>
     <w:p>
       <w:pPr>
@@ -1343,118 +1557,193 @@
           <w:szCs w:val="22"/>
         </w:rPr>
       </w:pPr>
-      <w:r>
-        <w:rPr>
-          <w:rFonts w:ascii="Dubai" w:hAnsi="Dubai" w:cs="Dubai" w:hint="cs"/>
-          <w:sz w:val="22"/>
-          <w:szCs w:val="22"/>
-        </w:rPr>
-        <w:t>Janvier 2016 – Février 2016 :</w:t>
-      </w:r>
-      <w:r>
-        <w:rPr>
-          <w:rFonts w:ascii="Dubai" w:hAnsi="Dubai" w:cs="Dubai"/>
-          <w:sz w:val="22"/>
-          <w:szCs w:val="22"/>
-        </w:rPr>
-        <w:tab/>
-      </w:r>
-      <w:r>
-        <w:rPr>
-          <w:rFonts w:ascii="Dubai" w:hAnsi="Dubai" w:cs="Dubai"/>
-          <w:sz w:val="22"/>
-          <w:szCs w:val="22"/>
-        </w:rPr>
-        <w:tab/>
-      </w:r>
-      <w:r>
-        <w:rPr>
-          <w:rFonts w:ascii="Dubai" w:hAnsi="Dubai" w:cs="Dubai"/>
-          <w:sz w:val="22"/>
-          <w:szCs w:val="22"/>
-        </w:rPr>
-        <w:tab/>
-      </w:r>
-      <w:r>
-        <w:rPr>
-          <w:rFonts w:ascii="Dubai" w:hAnsi="Dubai" w:cs="Dubai"/>
-          <w:sz w:val="22"/>
-          <w:szCs w:val="22"/>
-        </w:rPr>
-        <w:tab/>
-      </w:r>
-      <w:r>
-        <w:rPr>
-          <w:rFonts w:ascii="Dubai" w:hAnsi="Dubai" w:cs="Dubai" w:hint="cs"/>
-          <w:sz w:val="22"/>
-          <w:szCs w:val="22"/>
-        </w:rPr>
-        <w:t>hôte de caisse</w:t>
-      </w:r>
-    </w:p>
-    <w:p>
-      <w:pPr>
-        <w:pStyle w:val="Default"/>
+    </w:p>
+    <w:p>
+      <w:pPr>
+        <w:widowControl w:val="0"/>
+        <w:autoSpaceDE w:val="0"/>
+        <w:autoSpaceDN w:val="0"/>
+        <w:adjustRightInd w:val="0"/>
+        <w:spacing w:after="0" w:line="240" w:lineRule="auto"/>
+        <w:rPr>
+          <w:rFonts w:ascii="Dubai" w:hAnsi="Dubai" w:cs="Dubai"/>
+          <w:lang w:val="fr"/>
+        </w:rPr>
+      </w:pPr>
+      <w:r>
+        <w:rPr>
+          <w:rFonts w:ascii="Dubai" w:hAnsi="Dubai" w:cs="Dubai" w:hint="cs"/>
+          <w:lang w:val="fr"/>
+        </w:rPr>
+        <w:t>Juin 2015 –</w:t>
+      </w:r>
+      <w:r>
+        <w:rPr>
+          <w:rFonts w:ascii="Dubai" w:hAnsi="Dubai" w:cs="Dubai"/>
+          <w:lang w:val="fr"/>
+        </w:rPr>
+        <w:t xml:space="preserve"> a</w:t>
+      </w:r>
+      <w:r>
+        <w:rPr>
+          <w:rFonts w:ascii="Dubai" w:hAnsi="Dubai" w:cs="Dubai" w:hint="cs"/>
+          <w:lang w:val="fr"/>
+        </w:rPr>
+        <w:t>o</w:t>
+      </w:r>
+      <w:r>
+        <w:rPr>
+          <w:rFonts w:ascii="Dubai" w:hAnsi="Dubai" w:cs="Dubai"/>
+          <w:lang w:val="fr"/>
+        </w:rPr>
+        <w:t>û</w:t>
+      </w:r>
+      <w:r>
+        <w:rPr>
+          <w:rFonts w:ascii="Dubai" w:hAnsi="Dubai" w:cs="Dubai" w:hint="cs"/>
+          <w:lang w:val="fr"/>
+        </w:rPr>
+        <w:t>t 2015</w:t>
+      </w:r>
+      <w:r>
+        <w:rPr>
+          <w:rFonts w:ascii="Dubai" w:hAnsi="Dubai" w:cs="Dubai"/>
+          <w:lang w:val="fr"/>
+        </w:rPr>
+        <w:tab/>
+      </w:r>
+      <w:r>
+        <w:rPr>
+          <w:rFonts w:ascii="Dubai" w:hAnsi="Dubai" w:cs="Dubai"/>
+          <w:lang w:val="fr"/>
+        </w:rPr>
+        <w:tab/>
+      </w:r>
+      <w:r>
+        <w:rPr>
+          <w:rFonts w:ascii="Dubai" w:hAnsi="Dubai" w:cs="Dubai"/>
+          <w:lang w:val="fr"/>
+        </w:rPr>
+        <w:tab/>
+      </w:r>
+      <w:r>
+        <w:rPr>
+          <w:rFonts w:ascii="Dubai" w:hAnsi="Dubai" w:cs="Dubai"/>
+          <w:lang w:val="fr"/>
+        </w:rPr>
+        <w:tab/>
+      </w:r>
+      <w:r>
+        <w:rPr>
+          <w:rFonts w:ascii="Dubai" w:hAnsi="Dubai" w:cs="Dubai"/>
+          <w:lang w:val="fr"/>
+        </w:rPr>
+        <w:tab/>
+        <w:t>S</w:t>
+      </w:r>
+      <w:r>
+        <w:rPr>
+          <w:rFonts w:ascii="Dubai" w:hAnsi="Dubai" w:cs="Dubai" w:hint="cs"/>
+          <w:lang w:val="fr"/>
+        </w:rPr>
+        <w:t>tage validation de diplôme</w:t>
+      </w:r>
+    </w:p>
+    <w:p>
+      <w:pPr>
+        <w:widowControl w:val="0"/>
+        <w:autoSpaceDE w:val="0"/>
+        <w:autoSpaceDN w:val="0"/>
+        <w:adjustRightInd w:val="0"/>
+        <w:spacing w:after="0" w:line="240" w:lineRule="auto"/>
         <w:ind w:left="4248" w:firstLine="708"/>
         <w:rPr>
           <w:rFonts w:ascii="Dubai" w:hAnsi="Dubai" w:cs="Dubai"/>
-          <w:sz w:val="22"/>
-          <w:szCs w:val="22"/>
-        </w:rPr>
-      </w:pPr>
-      <w:r>
-        <w:rPr>
-          <w:rFonts w:ascii="Dubai" w:hAnsi="Dubai" w:cs="Dubai" w:hint="cs"/>
-          <w:sz w:val="22"/>
-          <w:szCs w:val="22"/>
-        </w:rPr>
-        <w:t xml:space="preserve">Carrefour, </w:t>
-      </w:r>
-      <w:r>
-        <w:rPr>
-          <w:rFonts w:ascii="Dubai" w:hAnsi="Dubai" w:cs="Dubai"/>
-          <w:sz w:val="22"/>
-          <w:szCs w:val="22"/>
-        </w:rPr>
-        <w:t>Saint-Denis, Île de la Réunion</w:t>
-      </w:r>
-    </w:p>
-    <w:p>
-      <w:pPr>
-        <w:pStyle w:val="Default"/>
+          <w:lang w:val="fr"/>
+        </w:rPr>
+      </w:pPr>
+      <w:r>
+        <w:rPr>
+          <w:rFonts w:ascii="Dubai" w:hAnsi="Dubai" w:cs="Dubai" w:hint="cs"/>
+          <w:lang w:val="fr"/>
+        </w:rPr>
+        <w:t>Spa hôtelier **** Amarante Golf Plaza</w:t>
+      </w:r>
+      <w:r>
+        <w:rPr>
+          <w:rFonts w:ascii="Dubai" w:hAnsi="Dubai" w:cs="Dubai"/>
+          <w:lang w:val="fr"/>
+        </w:rPr>
+        <w:t>,</w:t>
+      </w:r>
+    </w:p>
+    <w:p>
+      <w:pPr>
+        <w:widowControl w:val="0"/>
+        <w:autoSpaceDE w:val="0"/>
+        <w:autoSpaceDN w:val="0"/>
+        <w:adjustRightInd w:val="0"/>
+        <w:spacing w:after="0" w:line="240" w:lineRule="auto"/>
         <w:ind w:left="4248" w:firstLine="708"/>
         <w:rPr>
-          <w:rFonts w:ascii="Dubai" w:hAnsi="Dubai" w:cs="Dubai" w:hint="cs"/>
-          <w:sz w:val="22"/>
-          <w:szCs w:val="22"/>
-        </w:rPr>
-      </w:pPr>
-    </w:p>
-    <w:p>
-      <w:pPr>
-        <w:widowControl w:val="0"/>
-        <w:autoSpaceDE w:val="0"/>
-        <w:autoSpaceDN w:val="0"/>
-        <w:adjustRightInd w:val="0"/>
-        <w:spacing w:after="0" w:line="240" w:lineRule="auto"/>
-        <w:rPr>
-          <w:rFonts w:ascii="Dubai" w:hAnsi="Dubai" w:cs="Dubai"/>
-          <w:lang w:val="fr"/>
-        </w:rPr>
-      </w:pPr>
-      <w:r>
-        <w:rPr>
-          <w:rFonts w:ascii="Dubai" w:hAnsi="Dubai" w:cs="Dubai" w:hint="cs"/>
-          <w:lang w:val="fr"/>
-        </w:rPr>
-        <w:t>Juin 2015 – Aout 2015</w:t>
-      </w:r>
-      <w:r>
-        <w:rPr>
-          <w:rFonts w:ascii="Dubai" w:hAnsi="Dubai" w:cs="Dubai"/>
-          <w:lang w:val="fr"/>
-        </w:rPr>
-        <w:tab/>
+          <w:rFonts w:ascii="Dubai" w:hAnsi="Dubai" w:cs="Dubai"/>
+          <w:lang w:val="fr"/>
+        </w:rPr>
+      </w:pPr>
+      <w:r>
+        <w:rPr>
+          <w:rFonts w:ascii="Dubai" w:hAnsi="Dubai" w:cs="Dubai"/>
+          <w:lang w:val="fr"/>
+        </w:rPr>
+        <w:t>Sainte-Maxime</w:t>
+      </w:r>
+      <w:r>
+        <w:rPr>
+          <w:rFonts w:ascii="Dubai" w:hAnsi="Dubai" w:cs="Dubai" w:hint="cs"/>
+          <w:lang w:val="fr"/>
+        </w:rPr>
+        <w:t xml:space="preserve">, </w:t>
+      </w:r>
+      <w:r>
+        <w:rPr>
+          <w:rFonts w:ascii="Dubai" w:hAnsi="Dubai" w:cs="Dubai"/>
+          <w:lang w:val="fr"/>
+        </w:rPr>
+        <w:t>France</w:t>
+      </w:r>
+    </w:p>
+    <w:p>
+      <w:pPr>
+        <w:widowControl w:val="0"/>
+        <w:autoSpaceDE w:val="0"/>
+        <w:autoSpaceDN w:val="0"/>
+        <w:adjustRightInd w:val="0"/>
+        <w:spacing w:after="0" w:line="240" w:lineRule="auto"/>
+        <w:ind w:left="4248" w:firstLine="708"/>
+        <w:rPr>
+          <w:rFonts w:ascii="Dubai" w:hAnsi="Dubai" w:cs="Dubai"/>
+          <w:lang w:val="fr"/>
+        </w:rPr>
+      </w:pPr>
+    </w:p>
+    <w:p>
+      <w:pPr>
+        <w:widowControl w:val="0"/>
+        <w:autoSpaceDE w:val="0"/>
+        <w:autoSpaceDN w:val="0"/>
+        <w:adjustRightInd w:val="0"/>
+        <w:spacing w:after="0" w:line="240" w:lineRule="auto"/>
+        <w:rPr>
+          <w:rFonts w:ascii="Dubai" w:hAnsi="Dubai" w:cs="Dubai"/>
+          <w:lang w:val="fr"/>
+        </w:rPr>
+      </w:pPr>
+      <w:r>
+        <w:rPr>
+          <w:rFonts w:ascii="Dubai" w:hAnsi="Dubai" w:cs="Dubai" w:hint="cs"/>
+          <w:lang w:val="fr"/>
+        </w:rPr>
+        <w:t>Septembre 2014 – juin 2015</w:t>
       </w:r>
       <w:r>
         <w:rPr>
@@ -1490,7 +1779,7 @@
           <w:rFonts w:ascii="Dubai" w:hAnsi="Dubai" w:cs="Dubai" w:hint="cs"/>
           <w:lang w:val="fr"/>
         </w:rPr>
-        <w:t>tage validation de diplôme</w:t>
+        <w:t>tage pratique SPA et esthétique</w:t>
       </w:r>
     </w:p>
     <w:p>
@@ -1503,15 +1792,155 @@
         <w:ind w:left="4248" w:firstLine="708"/>
         <w:rPr>
           <w:rFonts w:ascii="Dubai" w:hAnsi="Dubai" w:cs="Dubai"/>
-          <w:lang w:val="fr"/>
-        </w:rPr>
-      </w:pPr>
-      <w:r>
-        <w:rPr>
-          <w:rFonts w:ascii="Dubai" w:hAnsi="Dubai" w:cs="Dubai" w:hint="cs"/>
-          <w:lang w:val="fr"/>
-        </w:rPr>
-        <w:t>Spa hôtelier **** Amarante Golf Plaza</w:t>
+        </w:rPr>
+      </w:pPr>
+      <w:r>
+        <w:rPr>
+          <w:rFonts w:ascii="Dubai" w:hAnsi="Dubai" w:cs="Dubai" w:hint="cs"/>
+        </w:rPr>
+        <w:t>École</w:t>
+      </w:r>
+      <w:r>
+        <w:rPr>
+          <w:rFonts w:ascii="Dubai" w:hAnsi="Dubai" w:cs="Dubai"/>
+        </w:rPr>
+        <w:t xml:space="preserve"> </w:t>
+      </w:r>
+      <w:r>
+        <w:rPr>
+          <w:rFonts w:ascii="Dubai" w:hAnsi="Dubai" w:cs="Dubai" w:hint="cs"/>
+        </w:rPr>
+        <w:t>privée esthétique Élégance Gontard,</w:t>
+      </w:r>
+    </w:p>
+    <w:p>
+      <w:pPr>
+        <w:widowControl w:val="0"/>
+        <w:autoSpaceDE w:val="0"/>
+        <w:autoSpaceDN w:val="0"/>
+        <w:adjustRightInd w:val="0"/>
+        <w:spacing w:after="0" w:line="240" w:lineRule="auto"/>
+        <w:ind w:left="4248" w:firstLine="708"/>
+        <w:rPr>
+          <w:rFonts w:ascii="Dubai" w:hAnsi="Dubai" w:cs="Dubai"/>
+        </w:rPr>
+      </w:pPr>
+      <w:r>
+        <w:rPr>
+          <w:rFonts w:ascii="Dubai" w:hAnsi="Dubai" w:cs="Dubai" w:hint="cs"/>
+        </w:rPr>
+        <w:t xml:space="preserve">Nice, </w:t>
+      </w:r>
+      <w:r>
+        <w:rPr>
+          <w:rFonts w:ascii="Dubai" w:hAnsi="Dubai" w:cs="Dubai"/>
+        </w:rPr>
+        <w:t>France</w:t>
+      </w:r>
+    </w:p>
+    <w:p>
+      <w:pPr>
+        <w:widowControl w:val="0"/>
+        <w:autoSpaceDE w:val="0"/>
+        <w:autoSpaceDN w:val="0"/>
+        <w:adjustRightInd w:val="0"/>
+        <w:spacing w:after="0" w:line="240" w:lineRule="auto"/>
+        <w:ind w:left="4248" w:firstLine="708"/>
+        <w:rPr>
+          <w:rFonts w:ascii="Dubai" w:hAnsi="Dubai" w:cs="Dubai"/>
+        </w:rPr>
+      </w:pPr>
+    </w:p>
+    <w:p>
+      <w:pPr>
+        <w:widowControl w:val="0"/>
+        <w:autoSpaceDE w:val="0"/>
+        <w:autoSpaceDN w:val="0"/>
+        <w:adjustRightInd w:val="0"/>
+        <w:spacing w:after="0" w:line="240" w:lineRule="auto"/>
+        <w:rPr>
+          <w:rFonts w:ascii="Dubai" w:hAnsi="Dubai" w:cs="Dubai"/>
+          <w:lang w:val="fr"/>
+        </w:rPr>
+      </w:pPr>
+      <w:r>
+        <w:rPr>
+          <w:rFonts w:ascii="Dubai" w:hAnsi="Dubai" w:cs="Dubai" w:hint="cs"/>
+          <w:lang w:val="fr"/>
+        </w:rPr>
+        <w:t>Septembre 2009 – septembre 2014</w:t>
+      </w:r>
+      <w:r>
+        <w:rPr>
+          <w:rFonts w:ascii="Dubai" w:hAnsi="Dubai" w:cs="Dubai"/>
+          <w:lang w:val="fr"/>
+        </w:rPr>
+        <w:tab/>
+      </w:r>
+      <w:r>
+        <w:rPr>
+          <w:rFonts w:ascii="Dubai" w:hAnsi="Dubai" w:cs="Dubai"/>
+          <w:lang w:val="fr"/>
+        </w:rPr>
+        <w:tab/>
+      </w:r>
+      <w:r>
+        <w:rPr>
+          <w:rFonts w:ascii="Dubai" w:hAnsi="Dubai" w:cs="Dubai"/>
+          <w:lang w:val="fr"/>
+        </w:rPr>
+        <w:tab/>
+      </w:r>
+      <w:r>
+        <w:rPr>
+          <w:rFonts w:ascii="Dubai" w:hAnsi="Dubai" w:cs="Dubai" w:hint="cs"/>
+          <w:lang w:val="fr"/>
+        </w:rPr>
+        <w:t>Agent polyvalent au grade de Caporal-Chef</w:t>
+      </w:r>
+    </w:p>
+    <w:p>
+      <w:pPr>
+        <w:widowControl w:val="0"/>
+        <w:autoSpaceDE w:val="0"/>
+        <w:autoSpaceDN w:val="0"/>
+        <w:adjustRightInd w:val="0"/>
+        <w:spacing w:after="0" w:line="240" w:lineRule="auto"/>
+        <w:ind w:left="4956"/>
+        <w:rPr>
+          <w:rFonts w:ascii="Dubai" w:hAnsi="Dubai" w:cs="Dubai"/>
+          <w:lang w:val="fr"/>
+        </w:rPr>
+      </w:pPr>
+      <w:r>
+        <w:rPr>
+          <w:rFonts w:ascii="Dubai" w:hAnsi="Dubai" w:cs="Dubai" w:hint="cs"/>
+          <w:lang w:val="fr"/>
+        </w:rPr>
+        <w:t xml:space="preserve">Service des Essences des Armées, </w:t>
+      </w:r>
+      <w:proofErr w:type="gramStart"/>
+      <w:r>
+        <w:rPr>
+          <w:rFonts w:ascii="Dubai" w:hAnsi="Dubai" w:cs="Dubai" w:hint="cs"/>
+          <w:lang w:val="fr"/>
+        </w:rPr>
+        <w:t>Ministère</w:t>
+      </w:r>
+      <w:proofErr w:type="gramEnd"/>
+      <w:r>
+        <w:rPr>
+          <w:rFonts w:ascii="Dubai" w:hAnsi="Dubai" w:cs="Dubai"/>
+          <w:lang w:val="fr"/>
+        </w:rPr>
+        <w:t xml:space="preserve"> </w:t>
+      </w:r>
+      <w:r>
+        <w:rPr>
+          <w:rFonts w:ascii="Dubai" w:hAnsi="Dubai" w:cs="Dubai" w:hint="cs"/>
+          <w:lang w:val="fr"/>
+        </w:rPr>
+        <w:t>de la Défense</w:t>
       </w:r>
       <w:r>
         <w:rPr>
@@ -1528,228 +1957,6 @@
         <w:autoSpaceDN w:val="0"/>
         <w:adjustRightInd w:val="0"/>
         <w:spacing w:after="0" w:line="240" w:lineRule="auto"/>
-        <w:ind w:left="4248" w:firstLine="708"/>
-        <w:rPr>
-          <w:rFonts w:ascii="Dubai" w:hAnsi="Dubai" w:cs="Dubai"/>
-          <w:lang w:val="fr"/>
-        </w:rPr>
-      </w:pPr>
-      <w:r>
-        <w:rPr>
-          <w:rFonts w:ascii="Dubai" w:hAnsi="Dubai" w:cs="Dubai"/>
-          <w:lang w:val="fr"/>
-        </w:rPr>
-        <w:t>Sainte-Maxime</w:t>
-      </w:r>
-      <w:r>
-        <w:rPr>
-          <w:rFonts w:ascii="Dubai" w:hAnsi="Dubai" w:cs="Dubai" w:hint="cs"/>
-          <w:lang w:val="fr"/>
-        </w:rPr>
-        <w:t xml:space="preserve">, </w:t>
-      </w:r>
-      <w:r>
-        <w:rPr>
-          <w:rFonts w:ascii="Dubai" w:hAnsi="Dubai" w:cs="Dubai"/>
-          <w:lang w:val="fr"/>
-        </w:rPr>
-        <w:t>France</w:t>
-      </w:r>
-    </w:p>
-    <w:p>
-      <w:pPr>
-        <w:widowControl w:val="0"/>
-        <w:autoSpaceDE w:val="0"/>
-        <w:autoSpaceDN w:val="0"/>
-        <w:adjustRightInd w:val="0"/>
-        <w:spacing w:after="0" w:line="240" w:lineRule="auto"/>
-        <w:ind w:left="4248" w:firstLine="708"/>
-        <w:rPr>
-          <w:rFonts w:ascii="Dubai" w:hAnsi="Dubai" w:cs="Dubai" w:hint="cs"/>
-          <w:lang w:val="fr"/>
-        </w:rPr>
-      </w:pPr>
-    </w:p>
-    <w:p>
-      <w:pPr>
-        <w:widowControl w:val="0"/>
-        <w:autoSpaceDE w:val="0"/>
-        <w:autoSpaceDN w:val="0"/>
-        <w:adjustRightInd w:val="0"/>
-        <w:spacing w:after="0" w:line="240" w:lineRule="auto"/>
-        <w:rPr>
-          <w:rFonts w:ascii="Dubai" w:hAnsi="Dubai" w:cs="Dubai"/>
-          <w:lang w:val="fr"/>
-        </w:rPr>
-      </w:pPr>
-      <w:r>
-        <w:rPr>
-          <w:rFonts w:ascii="Dubai" w:hAnsi="Dubai" w:cs="Dubai" w:hint="cs"/>
-          <w:lang w:val="fr"/>
-        </w:rPr>
-        <w:t>Septembre 2014 – juin 2015</w:t>
-      </w:r>
-      <w:r>
-        <w:rPr>
-          <w:rFonts w:ascii="Dubai" w:hAnsi="Dubai" w:cs="Dubai"/>
-          <w:lang w:val="fr"/>
-        </w:rPr>
-        <w:tab/>
-      </w:r>
-      <w:r>
-        <w:rPr>
-          <w:rFonts w:ascii="Dubai" w:hAnsi="Dubai" w:cs="Dubai"/>
-          <w:lang w:val="fr"/>
-        </w:rPr>
-        <w:tab/>
-      </w:r>
-      <w:r>
-        <w:rPr>
-          <w:rFonts w:ascii="Dubai" w:hAnsi="Dubai" w:cs="Dubai"/>
-          <w:lang w:val="fr"/>
-        </w:rPr>
-        <w:tab/>
-      </w:r>
-      <w:r>
-        <w:rPr>
-          <w:rFonts w:ascii="Dubai" w:hAnsi="Dubai" w:cs="Dubai"/>
-          <w:lang w:val="fr"/>
-        </w:rPr>
-        <w:tab/>
-        <w:t>S</w:t>
-      </w:r>
-      <w:r>
-        <w:rPr>
-          <w:rFonts w:ascii="Dubai" w:hAnsi="Dubai" w:cs="Dubai" w:hint="cs"/>
-          <w:lang w:val="fr"/>
-        </w:rPr>
-        <w:t>tage pratique SPA et esthétique</w:t>
-      </w:r>
-    </w:p>
-    <w:p>
-      <w:pPr>
-        <w:widowControl w:val="0"/>
-        <w:autoSpaceDE w:val="0"/>
-        <w:autoSpaceDN w:val="0"/>
-        <w:adjustRightInd w:val="0"/>
-        <w:spacing w:after="0" w:line="240" w:lineRule="auto"/>
-        <w:ind w:left="4248" w:firstLine="708"/>
-        <w:rPr>
-          <w:rFonts w:ascii="Dubai" w:hAnsi="Dubai" w:cs="Dubai"/>
-        </w:rPr>
-      </w:pPr>
-      <w:r>
-        <w:rPr>
-          <w:rFonts w:ascii="Dubai" w:hAnsi="Dubai" w:cs="Dubai" w:hint="cs"/>
-        </w:rPr>
-        <w:t>École</w:t>
-      </w:r>
-      <w:r>
-        <w:rPr>
-          <w:rFonts w:ascii="Dubai" w:hAnsi="Dubai" w:cs="Dubai"/>
-        </w:rPr>
-        <w:t xml:space="preserve"> </w:t>
-      </w:r>
-      <w:r>
-        <w:rPr>
-          <w:rFonts w:ascii="Dubai" w:hAnsi="Dubai" w:cs="Dubai" w:hint="cs"/>
-        </w:rPr>
-        <w:t>privée esthétique Élégance Gontard,</w:t>
-      </w:r>
-    </w:p>
-    <w:p>
-      <w:pPr>
-        <w:widowControl w:val="0"/>
-        <w:autoSpaceDE w:val="0"/>
-        <w:autoSpaceDN w:val="0"/>
-        <w:adjustRightInd w:val="0"/>
-        <w:spacing w:after="0" w:line="240" w:lineRule="auto"/>
-        <w:ind w:left="4248" w:firstLine="708"/>
-        <w:rPr>
-          <w:rFonts w:ascii="Dubai" w:hAnsi="Dubai" w:cs="Dubai"/>
-        </w:rPr>
-      </w:pPr>
-      <w:r>
-        <w:rPr>
-          <w:rFonts w:ascii="Dubai" w:hAnsi="Dubai" w:cs="Dubai" w:hint="cs"/>
-        </w:rPr>
-        <w:t xml:space="preserve">Nice, </w:t>
-      </w:r>
-      <w:r>
-        <w:rPr>
-          <w:rFonts w:ascii="Dubai" w:hAnsi="Dubai" w:cs="Dubai"/>
-        </w:rPr>
-        <w:t>France</w:t>
-      </w:r>
-    </w:p>
-    <w:p>
-      <w:pPr>
-        <w:widowControl w:val="0"/>
-        <w:autoSpaceDE w:val="0"/>
-        <w:autoSpaceDN w:val="0"/>
-        <w:adjustRightInd w:val="0"/>
-        <w:spacing w:after="0" w:line="240" w:lineRule="auto"/>
-        <w:ind w:left="4248" w:firstLine="708"/>
-        <w:rPr>
-          <w:rFonts w:ascii="Dubai" w:hAnsi="Dubai" w:cs="Dubai" w:hint="cs"/>
-        </w:rPr>
-      </w:pPr>
-    </w:p>
-    <w:p>
-      <w:pPr>
-        <w:widowControl w:val="0"/>
-        <w:autoSpaceDE w:val="0"/>
-        <w:autoSpaceDN w:val="0"/>
-        <w:adjustRightInd w:val="0"/>
-        <w:spacing w:after="0" w:line="240" w:lineRule="auto"/>
-        <w:rPr>
-          <w:rFonts w:ascii="Dubai" w:hAnsi="Dubai" w:cs="Dubai"/>
-          <w:lang w:val="fr"/>
-        </w:rPr>
-      </w:pPr>
-      <w:r>
-        <w:rPr>
-          <w:rFonts w:ascii="Dubai" w:hAnsi="Dubai" w:cs="Dubai" w:hint="cs"/>
-          <w:lang w:val="fr"/>
-        </w:rPr>
-        <w:t>Septembre 2009 – septembre 2014</w:t>
-      </w:r>
-      <w:r>
-        <w:rPr>
-          <w:rFonts w:ascii="Dubai" w:hAnsi="Dubai" w:cs="Dubai"/>
-          <w:lang w:val="fr"/>
-        </w:rPr>
-        <w:tab/>
-      </w:r>
-      <w:r>
-        <w:rPr>
-          <w:rFonts w:ascii="Dubai" w:hAnsi="Dubai" w:cs="Dubai"/>
-          <w:lang w:val="fr"/>
-        </w:rPr>
-        <w:tab/>
-      </w:r>
-      <w:r>
-        <w:rPr>
-          <w:rFonts w:ascii="Dubai" w:hAnsi="Dubai" w:cs="Dubai"/>
-          <w:lang w:val="fr"/>
-        </w:rPr>
-        <w:tab/>
-      </w:r>
-      <w:r>
-        <w:rPr>
-          <w:rFonts w:ascii="Dubai" w:hAnsi="Dubai" w:cs="Dubai" w:hint="cs"/>
-          <w:lang w:val="fr"/>
-        </w:rPr>
-        <w:t>Agent polyvalent au grade de Caporal-Chef</w:t>
-      </w:r>
-    </w:p>
-    <w:p>
-      <w:pPr>
-        <w:widowControl w:val="0"/>
-        <w:autoSpaceDE w:val="0"/>
-        <w:autoSpaceDN w:val="0"/>
-        <w:adjustRightInd w:val="0"/>
-        <w:spacing w:after="0" w:line="240" w:lineRule="auto"/>
         <w:ind w:left="4956"/>
         <w:rPr>
           <w:rFonts w:ascii="Dubai" w:hAnsi="Dubai" w:cs="Dubai"/>
@@ -1758,57 +1965,6 @@
       </w:pPr>
       <w:r>
         <w:rPr>
-          <w:rFonts w:ascii="Dubai" w:hAnsi="Dubai" w:cs="Dubai" w:hint="cs"/>
-          <w:lang w:val="fr"/>
-        </w:rPr>
-        <w:t xml:space="preserve">Service des Essences des Armées, </w:t>
-      </w:r>
-      <w:proofErr w:type="gramStart"/>
-      <w:r>
-        <w:rPr>
-          <w:rFonts w:ascii="Dubai" w:hAnsi="Dubai" w:cs="Dubai" w:hint="cs"/>
-          <w:lang w:val="fr"/>
-        </w:rPr>
-        <w:t>Ministère</w:t>
-      </w:r>
-      <w:proofErr w:type="gramEnd"/>
-      <w:r>
-        <w:rPr>
-          <w:rFonts w:ascii="Dubai" w:hAnsi="Dubai" w:cs="Dubai"/>
-          <w:lang w:val="fr"/>
-        </w:rPr>
-        <w:t xml:space="preserve"> </w:t>
-      </w:r>
-      <w:r>
-        <w:rPr>
-          <w:rFonts w:ascii="Dubai" w:hAnsi="Dubai" w:cs="Dubai" w:hint="cs"/>
-          <w:lang w:val="fr"/>
-        </w:rPr>
-        <w:t>de la Défense</w:t>
-      </w:r>
-      <w:r>
-        <w:rPr>
-          <w:rFonts w:ascii="Dubai" w:hAnsi="Dubai" w:cs="Dubai"/>
-          <w:lang w:val="fr"/>
-        </w:rPr>
-        <w:t>,</w:t>
-      </w:r>
-    </w:p>
-    <w:p>
-      <w:pPr>
-        <w:widowControl w:val="0"/>
-        <w:autoSpaceDE w:val="0"/>
-        <w:autoSpaceDN w:val="0"/>
-        <w:adjustRightInd w:val="0"/>
-        <w:spacing w:after="0" w:line="240" w:lineRule="auto"/>
-        <w:ind w:left="4956"/>
-        <w:rPr>
-          <w:rFonts w:ascii="Dubai" w:hAnsi="Dubai" w:cs="Dubai" w:hint="cs"/>
-          <w:lang w:val="fr"/>
-        </w:rPr>
-      </w:pPr>
-      <w:r>
-        <w:rPr>
           <w:rFonts w:ascii="Dubai" w:hAnsi="Dubai" w:cs="Dubai"/>
           <w:lang w:val="fr"/>
         </w:rPr>
@@ -1837,7 +1993,7 @@
         <w:adjustRightInd w:val="0"/>
         <w:spacing w:line="240" w:lineRule="auto"/>
         <w:rPr>
-          <w:rFonts w:ascii="Dubai" w:hAnsi="Dubai" w:cs="Dubai" w:hint="cs"/>
+          <w:rFonts w:ascii="Dubai" w:hAnsi="Dubai" w:cs="Dubai"/>
           <w:lang w:val="fr"/>
         </w:rPr>
       </w:pPr>
@@ -1973,7 +2129,7 @@
         <w:spacing w:after="0" w:line="240" w:lineRule="auto"/>
         <w:ind w:left="708" w:hanging="708"/>
         <w:rPr>
-          <w:rFonts w:ascii="Dubai" w:hAnsi="Dubai" w:cs="Dubai" w:hint="cs"/>
+          <w:rFonts w:ascii="Dubai" w:hAnsi="Dubai" w:cs="Dubai"/>
           <w:lang w:val="fr"/>
         </w:rPr>
       </w:pPr>
@@ -2018,45 +2174,36 @@
           <w:rFonts w:ascii="Dubai" w:hAnsi="Dubai" w:cs="Dubai" w:hint="cs"/>
           <w:lang w:val="fr-CA"/>
         </w:rPr>
-        <w:t xml:space="preserve">Nymphéa, SPA </w:t>
+        <w:t>Nymphéa, SPA Booker</w:t>
+      </w:r>
+      <w:r>
+        <w:rPr>
+          <w:rFonts w:ascii="Dubai" w:hAnsi="Dubai" w:cs="Dubai" w:hint="cs"/>
+          <w:lang w:val="fr-CA"/>
+        </w:rPr>
+        <w:t>, suite Adobe</w:t>
+      </w:r>
+      <w:r>
+        <w:rPr>
+          <w:rFonts w:ascii="Dubai" w:hAnsi="Dubai" w:cs="Dubai"/>
+          <w:lang w:val="fr-CA"/>
+        </w:rPr>
+        <w:t xml:space="preserve">, Visual Studio Code, </w:t>
       </w:r>
       <w:proofErr w:type="spellStart"/>
       <w:r>
         <w:rPr>
-          <w:rFonts w:ascii="Dubai" w:hAnsi="Dubai" w:cs="Dubai" w:hint="cs"/>
+          <w:rFonts w:ascii="Dubai" w:hAnsi="Dubai" w:cs="Dubai"/>
           <w:lang w:val="fr-CA"/>
         </w:rPr>
-        <w:t>Booker</w:t>
+        <w:t>Github</w:t>
       </w:r>
       <w:proofErr w:type="spellEnd"/>
       <w:r>
         <w:rPr>
-          <w:rFonts w:ascii="Dubai" w:hAnsi="Dubai" w:cs="Dubai" w:hint="cs"/>
+          <w:rFonts w:ascii="Dubai" w:hAnsi="Dubai" w:cs="Dubai"/>
           <w:lang w:val="fr-CA"/>
         </w:rPr>
-        <w:t>, suite Adobe</w:t>
-      </w:r>
-      <w:r>
-        <w:rPr>
-          <w:rFonts w:ascii="Dubai" w:hAnsi="Dubai" w:cs="Dubai"/>
-          <w:lang w:val="fr-CA"/>
-        </w:rPr>
-        <w:t xml:space="preserve">, Visual Studio Code, </w:t>
-      </w:r>
-      <w:proofErr w:type="spellStart"/>
-      <w:r>
-        <w:rPr>
-          <w:rFonts w:ascii="Dubai" w:hAnsi="Dubai" w:cs="Dubai"/>
-          <w:lang w:val="fr-CA"/>
-        </w:rPr>
-        <w:t>Github</w:t>
-      </w:r>
-      <w:proofErr w:type="spellEnd"/>
-      <w:r>
-        <w:rPr>
-          <w:rFonts w:ascii="Dubai" w:hAnsi="Dubai" w:cs="Dubai"/>
-          <w:lang w:val="fr-CA"/>
-        </w:rPr>
         <w:t>.</w:t>
       </w:r>
     </w:p>
@@ -2068,7 +2215,7 @@
         <w:adjustRightInd w:val="0"/>
         <w:spacing w:after="0" w:line="240" w:lineRule="auto"/>
         <w:rPr>
-          <w:rFonts w:ascii="Dubai" w:hAnsi="Dubai" w:cs="Dubai" w:hint="cs"/>
+          <w:rFonts w:ascii="Dubai" w:hAnsi="Dubai" w:cs="Dubai"/>
           <w:lang w:val="fr-CA"/>
         </w:rPr>
       </w:pPr>
@@ -2124,7 +2271,21 @@
           <w:rFonts w:ascii="Dubai" w:hAnsi="Dubai" w:cs="Dubai" w:hint="cs"/>
           <w:lang w:val="fr"/>
         </w:rPr>
-        <w:t xml:space="preserve"> Informatique</w:t>
+        <w:t xml:space="preserve"> </w:t>
+      </w:r>
+      <w:r>
+        <w:rPr>
+          <w:rFonts w:ascii="Dubai" w:hAnsi="Dubai" w:cs="Dubai"/>
+          <w:lang w:val="fr"/>
+        </w:rPr>
+        <w:t>i</w:t>
+      </w:r>
+      <w:r>
+        <w:rPr>
+          <w:rFonts w:ascii="Dubai" w:hAnsi="Dubai" w:cs="Dubai" w:hint="cs"/>
+          <w:lang w:val="fr"/>
+        </w:rPr>
+        <w:t>nformatique</w:t>
       </w:r>
       <w:r>
         <w:rPr>
@@ -2182,7 +2343,7 @@
 </file>
 
 <file path=word/endnotes.xml><?xml version="1.0" encoding="utf-8"?>
-<w:endnotes xmlns:wpc="http://schemas.microsoft.com/office/word/2010/wordprocessingCanvas" xmlns:cx="http://schemas.microsoft.com/office/drawing/2014/chartex" xmlns:cx1="http://schemas.microsoft.com/office/drawing/2015/9/8/chartex" xmlns:cx2="http://schemas.microsoft.com/office/drawing/2015/10/21/chartex" xmlns:cx3="http://schemas.microsoft.com/office/drawing/2016/5/9/chartex" xmlns:cx4="http://schemas.microsoft.com/office/drawing/2016/5/10/chartex" xmlns:cx5="http://schemas.microsoft.com/office/drawing/2016/5/11/chartex" xmlns:cx6="http://schemas.microsoft.com/office/drawing/2016/5/12/chartex" xmlns:cx7="http://schemas.microsoft.com/office/drawing/2016/5/13/chartex" xmlns:cx8="http://schemas.microsoft.com/office/drawing/2016/5/14/chartex" xmlns:mc="http://schemas.openxmlformats.org/markup-compatibility/2006" xmlns:aink="http://schemas.microsoft.com/office/drawing/2016/ink" xmlns:am3d="http://schemas.microsoft.com/office/drawing/2017/model3d" xmlns:o="urn:schemas-microsoft-com:office:office" xmlns:r="http://schemas.openxmlformats.org/officeDocument/2006/relationships" xmlns:m="http://schemas.openxmlformats.org/officeDocument/2006/math" xmlns:v="urn:schemas-microsoft-com:vml" xmlns:wp14="http://schemas.microsoft.com/office/word/2010/wordprocessingDrawing" xmlns:wp="http://schemas.openxmlformats.org/drawingml/2006/wordprocessingDrawing" xmlns:w10="urn:schemas-microsoft-com:office:word" xmlns:w="http://schemas.openxmlformats.org/wordprocessingml/2006/main" xmlns:w14="http://schemas.microsoft.com/office/word/2010/wordml" xmlns:w15="http://schemas.microsoft.com/office/word/2012/wordml" xmlns:w16cex="http://schemas.microsoft.com/office/word/2018/wordml/cex" xmlns:w16cid="http://schemas.microsoft.com/office/word/2016/wordml/cid" xmlns:w16="http://schemas.microsoft.com/office/word/2018/wordml" xmlns:w16sdtdh="http://schemas.microsoft.com/office/word/2020/wordml/sdtdatahash" xmlns:w16se="http://schemas.microsoft.com/office/word/2015/wordml/symex" xmlns:wpg="http://schemas.microsoft.com/office/word/2010/wordprocessingGroup" xmlns:wpi="http://schemas.microsoft.com/office/word/2010/wordprocessingInk" xmlns:wne="http://schemas.microsoft.com/office/word/2006/wordml" xmlns:wps="http://schemas.microsoft.com/office/word/2010/wordprocessingShape" mc:Ignorable="w14 w15 w16se w16cid w16 w16cex w16sdtdh wp14">
+<w:endnotes xmlns:wpc="http://schemas.microsoft.com/office/word/2010/wordprocessingCanvas" xmlns:cx="http://schemas.microsoft.com/office/drawing/2014/chartex" xmlns:cx1="http://schemas.microsoft.com/office/drawing/2015/9/8/chartex" xmlns:cx2="http://schemas.microsoft.com/office/drawing/2015/10/21/chartex" xmlns:cx3="http://schemas.microsoft.com/office/drawing/2016/5/9/chartex" xmlns:cx4="http://schemas.microsoft.com/office/drawing/2016/5/10/chartex" xmlns:cx5="http://schemas.microsoft.com/office/drawing/2016/5/11/chartex" xmlns:cx6="http://schemas.microsoft.com/office/drawing/2016/5/12/chartex" xmlns:cx7="http://schemas.microsoft.com/office/drawing/2016/5/13/chartex" xmlns:cx8="http://schemas.microsoft.com/office/drawing/2016/5/14/chartex" xmlns:mc="http://schemas.openxmlformats.org/markup-compatibility/2006" xmlns:aink="http://schemas.microsoft.com/office/drawing/2016/ink" xmlns:am3d="http://schemas.microsoft.com/office/drawing/2017/model3d" xmlns:o="urn:schemas-microsoft-com:office:office" xmlns:oel="http://schemas.microsoft.com/office/2019/extlst" xmlns:r="http://schemas.openxmlformats.org/officeDocument/2006/relationships" xmlns:m="http://schemas.openxmlformats.org/officeDocument/2006/math" xmlns:v="urn:schemas-microsoft-com:vml" xmlns:wp14="http://schemas.microsoft.com/office/word/2010/wordprocessingDrawing" xmlns:wp="http://schemas.openxmlformats.org/drawingml/2006/wordprocessingDrawing" xmlns:w10="urn:schemas-microsoft-com:office:word" xmlns:w="http://schemas.openxmlformats.org/wordprocessingml/2006/main" xmlns:w14="http://schemas.microsoft.com/office/word/2010/wordml" xmlns:w15="http://schemas.microsoft.com/office/word/2012/wordml" xmlns:w16cex="http://schemas.microsoft.com/office/word/2018/wordml/cex" xmlns:w16cid="http://schemas.microsoft.com/office/word/2016/wordml/cid" xmlns:w16="http://schemas.microsoft.com/office/word/2018/wordml" xmlns:w16sdtdh="http://schemas.microsoft.com/office/word/2020/wordml/sdtdatahash" xmlns:w16se="http://schemas.microsoft.com/office/word/2015/wordml/symex" xmlns:wpg="http://schemas.microsoft.com/office/word/2010/wordprocessingGroup" xmlns:wpi="http://schemas.microsoft.com/office/word/2010/wordprocessingInk" xmlns:wne="http://schemas.microsoft.com/office/word/2006/wordml" xmlns:wps="http://schemas.microsoft.com/office/word/2010/wordprocessingShape" mc:Ignorable="w14 w15 w16se w16cid w16 w16cex w16sdtdh wp14">
   <w:endnote w:type="separator" w:id="-1">
     <w:p>
       <w:pPr>
@@ -2207,7 +2368,7 @@
 </file>
 
 <file path=word/footer1.xml><?xml version="1.0" encoding="utf-8"?>
-<w:ftr xmlns:wpc="http://schemas.microsoft.com/office/word/2010/wordprocessingCanvas" xmlns:cx="http://schemas.microsoft.com/office/drawing/2014/chartex" xmlns:cx1="http://schemas.microsoft.com/office/drawing/2015/9/8/chartex" xmlns:cx2="http://schemas.microsoft.com/office/drawing/2015/10/21/chartex" xmlns:cx3="http://schemas.microsoft.com/office/drawing/2016/5/9/chartex" xmlns:cx4="http://schemas.microsoft.com/office/drawing/2016/5/10/chartex" xmlns:cx5="http://schemas.microsoft.com/office/drawing/2016/5/11/chartex" xmlns:cx6="http://schemas.microsoft.com/office/drawing/2016/5/12/chartex" xmlns:cx7="http://schemas.microsoft.com/office/drawing/2016/5/13/chartex" xmlns:cx8="http://schemas.microsoft.com/office/drawing/2016/5/14/chartex" xmlns:mc="http://schemas.openxmlformats.org/markup-compatibility/2006" xmlns:aink="http://schemas.microsoft.com/office/drawing/2016/ink" xmlns:am3d="http://schemas.microsoft.com/office/drawing/2017/model3d" xmlns:o="urn:schemas-microsoft-com:office:office" xmlns:r="http://schemas.openxmlformats.org/officeDocument/2006/relationships" xmlns:m="http://schemas.openxmlformats.org/officeDocument/2006/math" xmlns:v="urn:schemas-microsoft-com:vml" xmlns:wp14="http://schemas.microsoft.com/office/word/2010/wordprocessingDrawing" xmlns:wp="http://schemas.openxmlformats.org/drawingml/2006/wordprocessingDrawing" xmlns:w10="urn:schemas-microsoft-com:office:word" xmlns:w="http://schemas.openxmlformats.org/wordprocessingml/2006/main" xmlns:w14="http://schemas.microsoft.com/office/word/2010/wordml" xmlns:w15="http://schemas.microsoft.com/office/word/2012/wordml" xmlns:w16cex="http://schemas.microsoft.com/office/word/2018/wordml/cex" xmlns:w16cid="http://schemas.microsoft.com/office/word/2016/wordml/cid" xmlns:w16="http://schemas.microsoft.com/office/word/2018/wordml" xmlns:w16sdtdh="http://schemas.microsoft.com/office/word/2020/wordml/sdtdatahash" xmlns:w16se="http://schemas.microsoft.com/office/word/2015/wordml/symex" xmlns:wpg="http://schemas.microsoft.com/office/word/2010/wordprocessingGroup" xmlns:wpi="http://schemas.microsoft.com/office/word/2010/wordprocessingInk" xmlns:wne="http://schemas.microsoft.com/office/word/2006/wordml" xmlns:wps="http://schemas.microsoft.com/office/word/2010/wordprocessingShape" mc:Ignorable="w14 w15 w16se w16cid w16 w16cex w16sdtdh wp14">
+<w:ftr xmlns:wpc="http://schemas.microsoft.com/office/word/2010/wordprocessingCanvas" xmlns:cx="http://schemas.microsoft.com/office/drawing/2014/chartex" xmlns:cx1="http://schemas.microsoft.com/office/drawing/2015/9/8/chartex" xmlns:cx2="http://schemas.microsoft.com/office/drawing/2015/10/21/chartex" xmlns:cx3="http://schemas.microsoft.com/office/drawing/2016/5/9/chartex" xmlns:cx4="http://schemas.microsoft.com/office/drawing/2016/5/10/chartex" xmlns:cx5="http://schemas.microsoft.com/office/drawing/2016/5/11/chartex" xmlns:cx6="http://schemas.microsoft.com/office/drawing/2016/5/12/chartex" xmlns:cx7="http://schemas.microsoft.com/office/drawing/2016/5/13/chartex" xmlns:cx8="http://schemas.microsoft.com/office/drawing/2016/5/14/chartex" xmlns:mc="http://schemas.openxmlformats.org/markup-compatibility/2006" xmlns:aink="http://schemas.microsoft.com/office/drawing/2016/ink" xmlns:am3d="http://schemas.microsoft.com/office/drawing/2017/model3d" xmlns:o="urn:schemas-microsoft-com:office:office" xmlns:oel="http://schemas.microsoft.com/office/2019/extlst" xmlns:r="http://schemas.openxmlformats.org/officeDocument/2006/relationships" xmlns:m="http://schemas.openxmlformats.org/officeDocument/2006/math" xmlns:v="urn:schemas-microsoft-com:vml" xmlns:wp14="http://schemas.microsoft.com/office/word/2010/wordprocessingDrawing" xmlns:wp="http://schemas.openxmlformats.org/drawingml/2006/wordprocessingDrawing" xmlns:w10="urn:schemas-microsoft-com:office:word" xmlns:w="http://schemas.openxmlformats.org/wordprocessingml/2006/main" xmlns:w14="http://schemas.microsoft.com/office/word/2010/wordml" xmlns:w15="http://schemas.microsoft.com/office/word/2012/wordml" xmlns:w16cex="http://schemas.microsoft.com/office/word/2018/wordml/cex" xmlns:w16cid="http://schemas.microsoft.com/office/word/2016/wordml/cid" xmlns:w16="http://schemas.microsoft.com/office/word/2018/wordml" xmlns:w16sdtdh="http://schemas.microsoft.com/office/word/2020/wordml/sdtdatahash" xmlns:w16se="http://schemas.microsoft.com/office/word/2015/wordml/symex" xmlns:wpg="http://schemas.microsoft.com/office/word/2010/wordprocessingGroup" xmlns:wpi="http://schemas.microsoft.com/office/word/2010/wordprocessingInk" xmlns:wne="http://schemas.microsoft.com/office/word/2006/wordml" xmlns:wps="http://schemas.microsoft.com/office/word/2010/wordprocessingShape" mc:Ignorable="w14 w15 w16se w16cid w16 w16cex w16sdtdh wp14">
   <w:p>
     <w:pPr>
       <w:pStyle w:val="Pieddepage"/>
@@ -2217,7 +2378,7 @@
 </file>
 
 <file path=word/footer2.xml><?xml version="1.0" encoding="utf-8"?>
-<w:ftr xmlns:wpc="http://schemas.microsoft.com/office/word/2010/wordprocessingCanvas" xmlns:cx="http://schemas.microsoft.com/office/drawing/2014/chartex" xmlns:cx1="http://schemas.microsoft.com/office/drawing/2015/9/8/chartex" xmlns:cx2="http://schemas.microsoft.com/office/drawing/2015/10/21/chartex" xmlns:cx3="http://schemas.microsoft.com/office/drawing/2016/5/9/chartex" xmlns:cx4="http://schemas.microsoft.com/office/drawing/2016/5/10/chartex" xmlns:cx5="http://schemas.microsoft.com/office/drawing/2016/5/11/chartex" xmlns:cx6="http://schemas.microsoft.com/office/drawing/2016/5/12/chartex" xmlns:cx7="http://schemas.microsoft.com/office/drawing/2016/5/13/chartex" xmlns:cx8="http://schemas.microsoft.com/office/drawing/2016/5/14/chartex" xmlns:mc="http://schemas.openxmlformats.org/markup-compatibility/2006" xmlns:aink="http://schemas.microsoft.com/office/drawing/2016/ink" xmlns:am3d="http://schemas.microsoft.com/office/drawing/2017/model3d" xmlns:o="urn:schemas-microsoft-com:office:office" xmlns:r="http://schemas.openxmlformats.org/officeDocument/2006/relationships" xmlns:m="http://schemas.openxmlformats.org/officeDocument/2006/math" xmlns:v="urn:schemas-microsoft-com:vml" xmlns:wp14="http://schemas.microsoft.com/office/word/2010/wordprocessingDrawing" xmlns:wp="http://schemas.openxmlformats.org/drawingml/2006/wordprocessingDrawing" xmlns:w10="urn:schemas-microsoft-com:office:word" xmlns:w="http://schemas.openxmlformats.org/wordprocessingml/2006/main" xmlns:w14="http://schemas.microsoft.com/office/word/2010/wordml" xmlns:w15="http://schemas.microsoft.com/office/word/2012/wordml" xmlns:w16cex="http://schemas.microsoft.com/office/word/2018/wordml/cex" xmlns:w16cid="http://schemas.microsoft.com/office/word/2016/wordml/cid" xmlns:w16="http://schemas.microsoft.com/office/word/2018/wordml" xmlns:w16sdtdh="http://schemas.microsoft.com/office/word/2020/wordml/sdtdatahash" xmlns:w16se="http://schemas.microsoft.com/office/word/2015/wordml/symex" xmlns:wpg="http://schemas.microsoft.com/office/word/2010/wordprocessingGroup" xmlns:wpi="http://schemas.microsoft.com/office/word/2010/wordprocessingInk" xmlns:wne="http://schemas.microsoft.com/office/word/2006/wordml" xmlns:wps="http://schemas.microsoft.com/office/word/2010/wordprocessingShape" mc:Ignorable="w14 w15 w16se w16cid w16 w16cex w16sdtdh wp14">
+<w:ftr xmlns:wpc="http://schemas.microsoft.com/office/word/2010/wordprocessingCanvas" xmlns:cx="http://schemas.microsoft.com/office/drawing/2014/chartex" xmlns:cx1="http://schemas.microsoft.com/office/drawing/2015/9/8/chartex" xmlns:cx2="http://schemas.microsoft.com/office/drawing/2015/10/21/chartex" xmlns:cx3="http://schemas.microsoft.com/office/drawing/2016/5/9/chartex" xmlns:cx4="http://schemas.microsoft.com/office/drawing/2016/5/10/chartex" xmlns:cx5="http://schemas.microsoft.com/office/drawing/2016/5/11/chartex" xmlns:cx6="http://schemas.microsoft.com/office/drawing/2016/5/12/chartex" xmlns:cx7="http://schemas.microsoft.com/office/drawing/2016/5/13/chartex" xmlns:cx8="http://schemas.microsoft.com/office/drawing/2016/5/14/chartex" xmlns:mc="http://schemas.openxmlformats.org/markup-compatibility/2006" xmlns:aink="http://schemas.microsoft.com/office/drawing/2016/ink" xmlns:am3d="http://schemas.microsoft.com/office/drawing/2017/model3d" xmlns:o="urn:schemas-microsoft-com:office:office" xmlns:oel="http://schemas.microsoft.com/office/2019/extlst" xmlns:r="http://schemas.openxmlformats.org/officeDocument/2006/relationships" xmlns:m="http://schemas.openxmlformats.org/officeDocument/2006/math" xmlns:v="urn:schemas-microsoft-com:vml" xmlns:wp14="http://schemas.microsoft.com/office/word/2010/wordprocessingDrawing" xmlns:wp="http://schemas.openxmlformats.org/drawingml/2006/wordprocessingDrawing" xmlns:w10="urn:schemas-microsoft-com:office:word" xmlns:w="http://schemas.openxmlformats.org/wordprocessingml/2006/main" xmlns:w14="http://schemas.microsoft.com/office/word/2010/wordml" xmlns:w15="http://schemas.microsoft.com/office/word/2012/wordml" xmlns:w16cex="http://schemas.microsoft.com/office/word/2018/wordml/cex" xmlns:w16cid="http://schemas.microsoft.com/office/word/2016/wordml/cid" xmlns:w16="http://schemas.microsoft.com/office/word/2018/wordml" xmlns:w16sdtdh="http://schemas.microsoft.com/office/word/2020/wordml/sdtdatahash" xmlns:w16se="http://schemas.microsoft.com/office/word/2015/wordml/symex" xmlns:wpg="http://schemas.microsoft.com/office/word/2010/wordprocessingGroup" xmlns:wpi="http://schemas.microsoft.com/office/word/2010/wordprocessingInk" xmlns:wne="http://schemas.microsoft.com/office/word/2006/wordml" xmlns:wps="http://schemas.microsoft.com/office/word/2010/wordprocessingShape" mc:Ignorable="w14 w15 w16se w16cid w16 w16cex w16sdtdh wp14">
   <w:p>
     <w:pPr>
       <w:pStyle w:val="Pieddepage"/>
@@ -2227,7 +2388,7 @@
 </file>
 
 <file path=word/footer3.xml><?xml version="1.0" encoding="utf-8"?>
-<w:ftr xmlns:wpc="http://schemas.microsoft.com/office/word/2010/wordprocessingCanvas" xmlns:cx="http://schemas.microsoft.com/office/drawing/2014/chartex" xmlns:cx1="http://schemas.microsoft.com/office/drawing/2015/9/8/chartex" xmlns:cx2="http://schemas.microsoft.com/office/drawing/2015/10/21/chartex" xmlns:cx3="http://schemas.microsoft.com/office/drawing/2016/5/9/chartex" xmlns:cx4="http://schemas.microsoft.com/office/drawing/2016/5/10/chartex" xmlns:cx5="http://schemas.microsoft.com/office/drawing/2016/5/11/chartex" xmlns:cx6="http://schemas.microsoft.com/office/drawing/2016/5/12/chartex" xmlns:cx7="http://schemas.microsoft.com/office/drawing/2016/5/13/chartex" xmlns:cx8="http://schemas.microsoft.com/office/drawing/2016/5/14/chartex" xmlns:mc="http://schemas.openxmlformats.org/markup-compatibility/2006" xmlns:aink="http://schemas.microsoft.com/office/drawing/2016/ink" xmlns:am3d="http://schemas.microsoft.com/office/drawing/2017/model3d" xmlns:o="urn:schemas-microsoft-com:office:office" xmlns:r="http://schemas.openxmlformats.org/officeDocument/2006/relationships" xmlns:m="http://schemas.openxmlformats.org/officeDocument/2006/math" xmlns:v="urn:schemas-microsoft-com:vml" xmlns:wp14="http://schemas.microsoft.com/office/word/2010/wordprocessingDrawing" xmlns:wp="http://schemas.openxmlformats.org/drawingml/2006/wordprocessingDrawing" xmlns:w10="urn:schemas-microsoft-com:office:word" xmlns:w="http://schemas.openxmlformats.org/wordprocessingml/2006/main" xmlns:w14="http://schemas.microsoft.com/office/word/2010/wordml" xmlns:w15="http://schemas.microsoft.com/office/word/2012/wordml" xmlns:w16cex="http://schemas.microsoft.com/office/word/2018/wordml/cex" xmlns:w16cid="http://schemas.microsoft.com/office/word/2016/wordml/cid" xmlns:w16="http://schemas.microsoft.com/office/word/2018/wordml" xmlns:w16sdtdh="http://schemas.microsoft.com/office/word/2020/wordml/sdtdatahash" xmlns:w16se="http://schemas.microsoft.com/office/word/2015/wordml/symex" xmlns:wpg="http://schemas.microsoft.com/office/word/2010/wordprocessingGroup" xmlns:wpi="http://schemas.microsoft.com/office/word/2010/wordprocessingInk" xmlns:wne="http://schemas.microsoft.com/office/word/2006/wordml" xmlns:wps="http://schemas.microsoft.com/office/word/2010/wordprocessingShape" mc:Ignorable="w14 w15 w16se w16cid w16 w16cex w16sdtdh wp14">
+<w:ftr xmlns:wpc="http://schemas.microsoft.com/office/word/2010/wordprocessingCanvas" xmlns:cx="http://schemas.microsoft.com/office/drawing/2014/chartex" xmlns:cx1="http://schemas.microsoft.com/office/drawing/2015/9/8/chartex" xmlns:cx2="http://schemas.microsoft.com/office/drawing/2015/10/21/chartex" xmlns:cx3="http://schemas.microsoft.com/office/drawing/2016/5/9/chartex" xmlns:cx4="http://schemas.microsoft.com/office/drawing/2016/5/10/chartex" xmlns:cx5="http://schemas.microsoft.com/office/drawing/2016/5/11/chartex" xmlns:cx6="http://schemas.microsoft.com/office/drawing/2016/5/12/chartex" xmlns:cx7="http://schemas.microsoft.com/office/drawing/2016/5/13/chartex" xmlns:cx8="http://schemas.microsoft.com/office/drawing/2016/5/14/chartex" xmlns:mc="http://schemas.openxmlformats.org/markup-compatibility/2006" xmlns:aink="http://schemas.microsoft.com/office/drawing/2016/ink" xmlns:am3d="http://schemas.microsoft.com/office/drawing/2017/model3d" xmlns:o="urn:schemas-microsoft-com:office:office" xmlns:oel="http://schemas.microsoft.com/office/2019/extlst" xmlns:r="http://schemas.openxmlformats.org/officeDocument/2006/relationships" xmlns:m="http://schemas.openxmlformats.org/officeDocument/2006/math" xmlns:v="urn:schemas-microsoft-com:vml" xmlns:wp14="http://schemas.microsoft.com/office/word/2010/wordprocessingDrawing" xmlns:wp="http://schemas.openxmlformats.org/drawingml/2006/wordprocessingDrawing" xmlns:w10="urn:schemas-microsoft-com:office:word" xmlns:w="http://schemas.openxmlformats.org/wordprocessingml/2006/main" xmlns:w14="http://schemas.microsoft.com/office/word/2010/wordml" xmlns:w15="http://schemas.microsoft.com/office/word/2012/wordml" xmlns:w16cex="http://schemas.microsoft.com/office/word/2018/wordml/cex" xmlns:w16cid="http://schemas.microsoft.com/office/word/2016/wordml/cid" xmlns:w16="http://schemas.microsoft.com/office/word/2018/wordml" xmlns:w16sdtdh="http://schemas.microsoft.com/office/word/2020/wordml/sdtdatahash" xmlns:w16se="http://schemas.microsoft.com/office/word/2015/wordml/symex" xmlns:wpg="http://schemas.microsoft.com/office/word/2010/wordprocessingGroup" xmlns:wpi="http://schemas.microsoft.com/office/word/2010/wordprocessingInk" xmlns:wne="http://schemas.microsoft.com/office/word/2006/wordml" xmlns:wps="http://schemas.microsoft.com/office/word/2010/wordprocessingShape" mc:Ignorable="w14 w15 w16se w16cid w16 w16cex w16sdtdh wp14">
   <w:p>
     <w:pPr>
       <w:pStyle w:val="Pieddepage"/>
@@ -2237,7 +2398,7 @@
 </file>
 
 <file path=word/footnotes.xml><?xml version="1.0" encoding="utf-8"?>
-<w:footnotes xmlns:wpc="http://schemas.microsoft.com/office/word/2010/wordprocessingCanvas" xmlns:cx="http://schemas.microsoft.com/office/drawing/2014/chartex" xmlns:cx1="http://schemas.microsoft.com/office/drawing/2015/9/8/chartex" xmlns:cx2="http://schemas.microsoft.com/office/drawing/2015/10/21/chartex" xmlns:cx3="http://schemas.microsoft.com/office/drawing/2016/5/9/chartex" xmlns:cx4="http://schemas.microsoft.com/office/drawing/2016/5/10/chartex" xmlns:cx5="http://schemas.microsoft.com/office/drawing/2016/5/11/chartex" xmlns:cx6="http://schemas.microsoft.com/office/drawing/2016/5/12/chartex" xmlns:cx7="http://schemas.microsoft.com/office/drawing/2016/5/13/chartex" xmlns:cx8="http://schemas.microsoft.com/office/drawing/2016/5/14/chartex" xmlns:mc="http://schemas.openxmlformats.org/markup-compatibility/2006" xmlns:aink="http://schemas.microsoft.com/office/drawing/2016/ink" xmlns:am3d="http://schemas.microsoft.com/office/drawing/2017/model3d" xmlns:o="urn:schemas-microsoft-com:office:office" xmlns:r="http://schemas.openxmlformats.org/officeDocument/2006/relationships" xmlns:m="http://schemas.openxmlformats.org/officeDocument/2006/math" xmlns:v="urn:schemas-microsoft-com:vml" xmlns:wp14="http://schemas.microsoft.com/office/word/2010/wordprocessingDrawing" xmlns:wp="http://schemas.openxmlformats.org/drawingml/2006/wordprocessingDrawing" xmlns:w10="urn:schemas-microsoft-com:office:word" xmlns:w="http://schemas.openxmlformats.org/wordprocessingml/2006/main" xmlns:w14="http://schemas.microsoft.com/office/word/2010/wordml" xmlns:w15="http://schemas.microsoft.com/office/word/2012/wordml" xmlns:w16cex="http://schemas.microsoft.com/office/word/2018/wordml/cex" xmlns:w16cid="http://schemas.microsoft.com/office/word/2016/wordml/cid" xmlns:w16="http://schemas.microsoft.com/office/word/2018/wordml" xmlns:w16sdtdh="http://schemas.microsoft.com/office/word/2020/wordml/sdtdatahash" xmlns:w16se="http://schemas.microsoft.com/office/word/2015/wordml/symex" xmlns:wpg="http://schemas.microsoft.com/office/word/2010/wordprocessingGroup" xmlns:wpi="http://schemas.microsoft.com/office/word/2010/wordprocessingInk" xmlns:wne="http://schemas.microsoft.com/office/word/2006/wordml" xmlns:wps="http://schemas.microsoft.com/office/word/2010/wordprocessingShape" mc:Ignorable="w14 w15 w16se w16cid w16 w16cex w16sdtdh wp14">
+<w:footnotes xmlns:wpc="http://schemas.microsoft.com/office/word/2010/wordprocessingCanvas" xmlns:cx="http://schemas.microsoft.com/office/drawing/2014/chartex" xmlns:cx1="http://schemas.microsoft.com/office/drawing/2015/9/8/chartex" xmlns:cx2="http://schemas.microsoft.com/office/drawing/2015/10/21/chartex" xmlns:cx3="http://schemas.microsoft.com/office/drawing/2016/5/9/chartex" xmlns:cx4="http://schemas.microsoft.com/office/drawing/2016/5/10/chartex" xmlns:cx5="http://schemas.microsoft.com/office/drawing/2016/5/11/chartex" xmlns:cx6="http://schemas.microsoft.com/office/drawing/2016/5/12/chartex" xmlns:cx7="http://schemas.microsoft.com/office/drawing/2016/5/13/chartex" xmlns:cx8="http://schemas.microsoft.com/office/drawing/2016/5/14/chartex" xmlns:mc="http://schemas.openxmlformats.org/markup-compatibility/2006" xmlns:aink="http://schemas.microsoft.com/office/drawing/2016/ink" xmlns:am3d="http://schemas.microsoft.com/office/drawing/2017/model3d" xmlns:o="urn:schemas-microsoft-com:office:office" xmlns:oel="http://schemas.microsoft.com/office/2019/extlst" xmlns:r="http://schemas.openxmlformats.org/officeDocument/2006/relationships" xmlns:m="http://schemas.openxmlformats.org/officeDocument/2006/math" xmlns:v="urn:schemas-microsoft-com:vml" xmlns:wp14="http://schemas.microsoft.com/office/word/2010/wordprocessingDrawing" xmlns:wp="http://schemas.openxmlformats.org/drawingml/2006/wordprocessingDrawing" xmlns:w10="urn:schemas-microsoft-com:office:word" xmlns:w="http://schemas.openxmlformats.org/wordprocessingml/2006/main" xmlns:w14="http://schemas.microsoft.com/office/word/2010/wordml" xmlns:w15="http://schemas.microsoft.com/office/word/2012/wordml" xmlns:w16cex="http://schemas.microsoft.com/office/word/2018/wordml/cex" xmlns:w16cid="http://schemas.microsoft.com/office/word/2016/wordml/cid" xmlns:w16="http://schemas.microsoft.com/office/word/2018/wordml" xmlns:w16sdtdh="http://schemas.microsoft.com/office/word/2020/wordml/sdtdatahash" xmlns:w16se="http://schemas.microsoft.com/office/word/2015/wordml/symex" xmlns:wpg="http://schemas.microsoft.com/office/word/2010/wordprocessingGroup" xmlns:wpi="http://schemas.microsoft.com/office/word/2010/wordprocessingInk" xmlns:wne="http://schemas.microsoft.com/office/word/2006/wordml" xmlns:wps="http://schemas.microsoft.com/office/word/2010/wordprocessingShape" mc:Ignorable="w14 w15 w16se w16cid w16 w16cex w16sdtdh wp14">
   <w:footnote w:type="separator" w:id="-1">
     <w:p>
       <w:pPr>
@@ -2262,7 +2423,7 @@
 </file>
 
 <file path=word/header1.xml><?xml version="1.0" encoding="utf-8"?>
-<w:hdr xmlns:wpc="http://schemas.microsoft.com/office/word/2010/wordprocessingCanvas" xmlns:cx="http://schemas.microsoft.com/office/drawing/2014/chartex" xmlns:cx1="http://schemas.microsoft.com/office/drawing/2015/9/8/chartex" xmlns:cx2="http://schemas.microsoft.com/office/drawing/2015/10/21/chartex" xmlns:cx3="http://schemas.microsoft.com/office/drawing/2016/5/9/chartex" xmlns:cx4="http://schemas.microsoft.com/office/drawing/2016/5/10/chartex" xmlns:cx5="http://schemas.microsoft.com/office/drawing/2016/5/11/chartex" xmlns:cx6="http://schemas.microsoft.com/office/drawing/2016/5/12/chartex" xmlns:cx7="http://schemas.microsoft.com/office/drawing/2016/5/13/chartex" xmlns:cx8="http://schemas.microsoft.com/office/drawing/2016/5/14/chartex" xmlns:mc="http://schemas.openxmlformats.org/markup-compatibility/2006" xmlns:aink="http://schemas.microsoft.com/office/drawing/2016/ink" xmlns:am3d="http://schemas.microsoft.com/office/drawing/2017/model3d" xmlns:o="urn:schemas-microsoft-com:office:office" xmlns:r="http://schemas.openxmlformats.org/officeDocument/2006/relationships" xmlns:m="http://schemas.openxmlformats.org/officeDocument/2006/math" xmlns:v="urn:schemas-microsoft-com:vml" xmlns:wp14="http://schemas.microsoft.com/office/word/2010/wordprocessingDrawing" xmlns:wp="http://schemas.openxmlformats.org/drawingml/2006/wordprocessingDrawing" xmlns:w10="urn:schemas-microsoft-com:office:word" xmlns:w="http://schemas.openxmlformats.org/wordprocessingml/2006/main" xmlns:w14="http://schemas.microsoft.com/office/word/2010/wordml" xmlns:w15="http://schemas.microsoft.com/office/word/2012/wordml" xmlns:w16cex="http://schemas.microsoft.com/office/word/2018/wordml/cex" xmlns:w16cid="http://schemas.microsoft.com/office/word/2016/wordml/cid" xmlns:w16="http://schemas.microsoft.com/office/word/2018/wordml" xmlns:w16sdtdh="http://schemas.microsoft.com/office/word/2020/wordml/sdtdatahash" xmlns:w16se="http://schemas.microsoft.com/office/word/2015/wordml/symex" xmlns:wpg="http://schemas.microsoft.com/office/word/2010/wordprocessingGroup" xmlns:wpi="http://schemas.microsoft.com/office/word/2010/wordprocessingInk" xmlns:wne="http://schemas.microsoft.com/office/word/2006/wordml" xmlns:wps="http://schemas.microsoft.com/office/word/2010/wordprocessingShape" mc:Ignorable="w14 w15 w16se w16cid w16 w16cex w16sdtdh wp14">
+<w:hdr xmlns:wpc="http://schemas.microsoft.com/office/word/2010/wordprocessingCanvas" xmlns:cx="http://schemas.microsoft.com/office/drawing/2014/chartex" xmlns:cx1="http://schemas.microsoft.com/office/drawing/2015/9/8/chartex" xmlns:cx2="http://schemas.microsoft.com/office/drawing/2015/10/21/chartex" xmlns:cx3="http://schemas.microsoft.com/office/drawing/2016/5/9/chartex" xmlns:cx4="http://schemas.microsoft.com/office/drawing/2016/5/10/chartex" xmlns:cx5="http://schemas.microsoft.com/office/drawing/2016/5/11/chartex" xmlns:cx6="http://schemas.microsoft.com/office/drawing/2016/5/12/chartex" xmlns:cx7="http://schemas.microsoft.com/office/drawing/2016/5/13/chartex" xmlns:cx8="http://schemas.microsoft.com/office/drawing/2016/5/14/chartex" xmlns:mc="http://schemas.openxmlformats.org/markup-compatibility/2006" xmlns:aink="http://schemas.microsoft.com/office/drawing/2016/ink" xmlns:am3d="http://schemas.microsoft.com/office/drawing/2017/model3d" xmlns:o="urn:schemas-microsoft-com:office:office" xmlns:oel="http://schemas.microsoft.com/office/2019/extlst" xmlns:r="http://schemas.openxmlformats.org/officeDocument/2006/relationships" xmlns:m="http://schemas.openxmlformats.org/officeDocument/2006/math" xmlns:v="urn:schemas-microsoft-com:vml" xmlns:wp14="http://schemas.microsoft.com/office/word/2010/wordprocessingDrawing" xmlns:wp="http://schemas.openxmlformats.org/drawingml/2006/wordprocessingDrawing" xmlns:w10="urn:schemas-microsoft-com:office:word" xmlns:w="http://schemas.openxmlformats.org/wordprocessingml/2006/main" xmlns:w14="http://schemas.microsoft.com/office/word/2010/wordml" xmlns:w15="http://schemas.microsoft.com/office/word/2012/wordml" xmlns:w16cex="http://schemas.microsoft.com/office/word/2018/wordml/cex" xmlns:w16cid="http://schemas.microsoft.com/office/word/2016/wordml/cid" xmlns:w16="http://schemas.microsoft.com/office/word/2018/wordml" xmlns:w16sdtdh="http://schemas.microsoft.com/office/word/2020/wordml/sdtdatahash" xmlns:w16se="http://schemas.microsoft.com/office/word/2015/wordml/symex" xmlns:wpg="http://schemas.microsoft.com/office/word/2010/wordprocessingGroup" xmlns:wpi="http://schemas.microsoft.com/office/word/2010/wordprocessingInk" xmlns:wne="http://schemas.microsoft.com/office/word/2006/wordml" xmlns:wps="http://schemas.microsoft.com/office/word/2010/wordprocessingShape" mc:Ignorable="w14 w15 w16se w16cid w16 w16cex w16sdtdh wp14">
   <w:p>
     <w:pPr>
       <w:pStyle w:val="En-tte"/>
@@ -2272,7 +2433,7 @@
 </file>
 
 <file path=word/header2.xml><?xml version="1.0" encoding="utf-8"?>
-<w:hdr xmlns:wpc="http://schemas.microsoft.com/office/word/2010/wordprocessingCanvas" xmlns:cx="http://schemas.microsoft.com/office/drawing/2014/chartex" xmlns:cx1="http://schemas.microsoft.com/office/drawing/2015/9/8/chartex" xmlns:cx2="http://schemas.microsoft.com/office/drawing/2015/10/21/chartex" xmlns:cx3="http://schemas.microsoft.com/office/drawing/2016/5/9/chartex" xmlns:cx4="http://schemas.microsoft.com/office/drawing/2016/5/10/chartex" xmlns:cx5="http://schemas.microsoft.com/office/drawing/2016/5/11/chartex" xmlns:cx6="http://schemas.microsoft.com/office/drawing/2016/5/12/chartex" xmlns:cx7="http://schemas.microsoft.com/office/drawing/2016/5/13/chartex" xmlns:cx8="http://schemas.microsoft.com/office/drawing/2016/5/14/chartex" xmlns:mc="http://schemas.openxmlformats.org/markup-compatibility/2006" xmlns:aink="http://schemas.microsoft.com/office/drawing/2016/ink" xmlns:am3d="http://schemas.microsoft.com/office/drawing/2017/model3d" xmlns:o="urn:schemas-microsoft-com:office:office" xmlns:r="http://schemas.openxmlformats.org/officeDocument/2006/relationships" xmlns:m="http://schemas.openxmlformats.org/officeDocument/2006/math" xmlns:v="urn:schemas-microsoft-com:vml" xmlns:wp14="http://schemas.microsoft.com/office/word/2010/wordprocessingDrawing" xmlns:wp="http://schemas.openxmlformats.org/drawingml/2006/wordprocessingDrawing" xmlns:w10="urn:schemas-microsoft-com:office:word" xmlns:w="http://schemas.openxmlformats.org/wordprocessingml/2006/main" xmlns:w14="http://schemas.microsoft.com/office/word/2010/wordml" xmlns:w15="http://schemas.microsoft.com/office/word/2012/wordml" xmlns:w16cex="http://schemas.microsoft.com/office/word/2018/wordml/cex" xmlns:w16cid="http://schemas.microsoft.com/office/word/2016/wordml/cid" xmlns:w16="http://schemas.microsoft.com/office/word/2018/wordml" xmlns:w16sdtdh="http://schemas.microsoft.com/office/word/2020/wordml/sdtdatahash" xmlns:w16se="http://schemas.microsoft.com/office/word/2015/wordml/symex" xmlns:wpg="http://schemas.microsoft.com/office/word/2010/wordprocessingGroup" xmlns:wpi="http://schemas.microsoft.com/office/word/2010/wordprocessingInk" xmlns:wne="http://schemas.microsoft.com/office/word/2006/wordml" xmlns:wps="http://schemas.microsoft.com/office/word/2010/wordprocessingShape" mc:Ignorable="w14 w15 w16se w16cid w16 w16cex w16sdtdh wp14">
+<w:hdr xmlns:wpc="http://schemas.microsoft.com/office/word/2010/wordprocessingCanvas" xmlns:cx="http://schemas.microsoft.com/office/drawing/2014/chartex" xmlns:cx1="http://schemas.microsoft.com/office/drawing/2015/9/8/chartex" xmlns:cx2="http://schemas.microsoft.com/office/drawing/2015/10/21/chartex" xmlns:cx3="http://schemas.microsoft.com/office/drawing/2016/5/9/chartex" xmlns:cx4="http://schemas.microsoft.com/office/drawing/2016/5/10/chartex" xmlns:cx5="http://schemas.microsoft.com/office/drawing/2016/5/11/chartex" xmlns:cx6="http://schemas.microsoft.com/office/drawing/2016/5/12/chartex" xmlns:cx7="http://schemas.microsoft.com/office/drawing/2016/5/13/chartex" xmlns:cx8="http://schemas.microsoft.com/office/drawing/2016/5/14/chartex" xmlns:mc="http://schemas.openxmlformats.org/markup-compatibility/2006" xmlns:aink="http://schemas.microsoft.com/office/drawing/2016/ink" xmlns:am3d="http://schemas.microsoft.com/office/drawing/2017/model3d" xmlns:o="urn:schemas-microsoft-com:office:office" xmlns:oel="http://schemas.microsoft.com/office/2019/extlst" xmlns:r="http://schemas.openxmlformats.org/officeDocument/2006/relationships" xmlns:m="http://schemas.openxmlformats.org/officeDocument/2006/math" xmlns:v="urn:schemas-microsoft-com:vml" xmlns:wp14="http://schemas.microsoft.com/office/word/2010/wordprocessingDrawing" xmlns:wp="http://schemas.openxmlformats.org/drawingml/2006/wordprocessingDrawing" xmlns:w10="urn:schemas-microsoft-com:office:word" xmlns:w="http://schemas.openxmlformats.org/wordprocessingml/2006/main" xmlns:w14="http://schemas.microsoft.com/office/word/2010/wordml" xmlns:w15="http://schemas.microsoft.com/office/word/2012/wordml" xmlns:w16cex="http://schemas.microsoft.com/office/word/2018/wordml/cex" xmlns:w16cid="http://schemas.microsoft.com/office/word/2016/wordml/cid" xmlns:w16="http://schemas.microsoft.com/office/word/2018/wordml" xmlns:w16sdtdh="http://schemas.microsoft.com/office/word/2020/wordml/sdtdatahash" xmlns:w16se="http://schemas.microsoft.com/office/word/2015/wordml/symex" xmlns:wpg="http://schemas.microsoft.com/office/word/2010/wordprocessingGroup" xmlns:wpi="http://schemas.microsoft.com/office/word/2010/wordprocessingInk" xmlns:wne="http://schemas.microsoft.com/office/word/2006/wordml" xmlns:wps="http://schemas.microsoft.com/office/word/2010/wordprocessingShape" mc:Ignorable="w14 w15 w16se w16cid w16 w16cex w16sdtdh wp14">
   <w:p>
     <w:pPr>
       <w:pStyle w:val="En-tte"/>
@@ -2282,7 +2443,7 @@
 </file>
 
 <file path=word/header3.xml><?xml version="1.0" encoding="utf-8"?>
-<w:hdr xmlns:wpc="http://schemas.microsoft.com/office/word/2010/wordprocessingCanvas" xmlns:cx="http://schemas.microsoft.com/office/drawing/2014/chartex" xmlns:cx1="http://schemas.microsoft.com/office/drawing/2015/9/8/chartex" xmlns:cx2="http://schemas.microsoft.com/office/drawing/2015/10/21/chartex" xmlns:cx3="http://schemas.microsoft.com/office/drawing/2016/5/9/chartex" xmlns:cx4="http://schemas.microsoft.com/office/drawing/2016/5/10/chartex" xmlns:cx5="http://schemas.microsoft.com/office/drawing/2016/5/11/chartex" xmlns:cx6="http://schemas.microsoft.com/office/drawing/2016/5/12/chartex" xmlns:cx7="http://schemas.microsoft.com/office/drawing/2016/5/13/chartex" xmlns:cx8="http://schemas.microsoft.com/office/drawing/2016/5/14/chartex" xmlns:mc="http://schemas.openxmlformats.org/markup-compatibility/2006" xmlns:aink="http://schemas.microsoft.com/office/drawing/2016/ink" xmlns:am3d="http://schemas.microsoft.com/office/drawing/2017/model3d" xmlns:o="urn:schemas-microsoft-com:office:office" xmlns:r="http://schemas.openxmlformats.org/officeDocument/2006/relationships" xmlns:m="http://schemas.openxmlformats.org/officeDocument/2006/math" xmlns:v="urn:schemas-microsoft-com:vml" xmlns:wp14="http://schemas.microsoft.com/office/word/2010/wordprocessingDrawing" xmlns:wp="http://schemas.openxmlformats.org/drawingml/2006/wordprocessingDrawing" xmlns:w10="urn:schemas-microsoft-com:office:word" xmlns:w="http://schemas.openxmlformats.org/wordprocessingml/2006/main" xmlns:w14="http://schemas.microsoft.com/office/word/2010/wordml" xmlns:w15="http://schemas.microsoft.com/office/word/2012/wordml" xmlns:w16cex="http://schemas.microsoft.com/office/word/2018/wordml/cex" xmlns:w16cid="http://schemas.microsoft.com/office/word/2016/wordml/cid" xmlns:w16="http://schemas.microsoft.com/office/word/2018/wordml" xmlns:w16sdtdh="http://schemas.microsoft.com/office/word/2020/wordml/sdtdatahash" xmlns:w16se="http://schemas.microsoft.com/office/word/2015/wordml/symex" xmlns:wpg="http://schemas.microsoft.com/office/word/2010/wordprocessingGroup" xmlns:wpi="http://schemas.microsoft.com/office/word/2010/wordprocessingInk" xmlns:wne="http://schemas.microsoft.com/office/word/2006/wordml" xmlns:wps="http://schemas.microsoft.com/office/word/2010/wordprocessingShape" mc:Ignorable="w14 w15 w16se w16cid w16 w16cex w16sdtdh wp14">
+<w:hdr xmlns:wpc="http://schemas.microsoft.com/office/word/2010/wordprocessingCanvas" xmlns:cx="http://schemas.microsoft.com/office/drawing/2014/chartex" xmlns:cx1="http://schemas.microsoft.com/office/drawing/2015/9/8/chartex" xmlns:cx2="http://schemas.microsoft.com/office/drawing/2015/10/21/chartex" xmlns:cx3="http://schemas.microsoft.com/office/drawing/2016/5/9/chartex" xmlns:cx4="http://schemas.microsoft.com/office/drawing/2016/5/10/chartex" xmlns:cx5="http://schemas.microsoft.com/office/drawing/2016/5/11/chartex" xmlns:cx6="http://schemas.microsoft.com/office/drawing/2016/5/12/chartex" xmlns:cx7="http://schemas.microsoft.com/office/drawing/2016/5/13/chartex" xmlns:cx8="http://schemas.microsoft.com/office/drawing/2016/5/14/chartex" xmlns:mc="http://schemas.openxmlformats.org/markup-compatibility/2006" xmlns:aink="http://schemas.microsoft.com/office/drawing/2016/ink" xmlns:am3d="http://schemas.microsoft.com/office/drawing/2017/model3d" xmlns:o="urn:schemas-microsoft-com:office:office" xmlns:oel="http://schemas.microsoft.com/office/2019/extlst" xmlns:r="http://schemas.openxmlformats.org/officeDocument/2006/relationships" xmlns:m="http://schemas.openxmlformats.org/officeDocument/2006/math" xmlns:v="urn:schemas-microsoft-com:vml" xmlns:wp14="http://schemas.microsoft.com/office/word/2010/wordprocessingDrawing" xmlns:wp="http://schemas.openxmlformats.org/drawingml/2006/wordprocessingDrawing" xmlns:w10="urn:schemas-microsoft-com:office:word" xmlns:w="http://schemas.openxmlformats.org/wordprocessingml/2006/main" xmlns:w14="http://schemas.microsoft.com/office/word/2010/wordml" xmlns:w15="http://schemas.microsoft.com/office/word/2012/wordml" xmlns:w16cex="http://schemas.microsoft.com/office/word/2018/wordml/cex" xmlns:w16cid="http://schemas.microsoft.com/office/word/2016/wordml/cid" xmlns:w16="http://schemas.microsoft.com/office/word/2018/wordml" xmlns:w16sdtdh="http://schemas.microsoft.com/office/word/2020/wordml/sdtdatahash" xmlns:w16se="http://schemas.microsoft.com/office/word/2015/wordml/symex" xmlns:wpg="http://schemas.microsoft.com/office/word/2010/wordprocessingGroup" xmlns:wpi="http://schemas.microsoft.com/office/word/2010/wordprocessingInk" xmlns:wne="http://schemas.microsoft.com/office/word/2006/wordml" xmlns:wps="http://schemas.microsoft.com/office/word/2010/wordprocessingShape" mc:Ignorable="w14 w15 w16se w16cid w16 w16cex w16sdtdh wp14">
   <w:p>
     <w:pPr>
       <w:pStyle w:val="En-tte"/>
@@ -2292,7 +2453,7 @@
 </file>
 
 <file path=word/numbering.xml><?xml version="1.0" encoding="utf-8"?>
-<w:numbering xmlns:wpc="http://schemas.microsoft.com/office/word/2010/wordprocessingCanvas" xmlns:cx="http://schemas.microsoft.com/office/drawing/2014/chartex" xmlns:cx1="http://schemas.microsoft.com/office/drawing/2015/9/8/chartex" xmlns:cx2="http://schemas.microsoft.com/office/drawing/2015/10/21/chartex" xmlns:cx3="http://schemas.microsoft.com/office/drawing/2016/5/9/chartex" xmlns:cx4="http://schemas.microsoft.com/office/drawing/2016/5/10/chartex" xmlns:cx5="http://schemas.microsoft.com/office/drawing/2016/5/11/chartex" xmlns:cx6="http://schemas.microsoft.com/office/drawing/2016/5/12/chartex" xmlns:cx7="http://schemas.microsoft.com/office/drawing/2016/5/13/chartex" xmlns:cx8="http://schemas.microsoft.com/office/drawing/2016/5/14/chartex" xmlns:mc="http://schemas.openxmlformats.org/markup-compatibility/2006" xmlns:aink="http://schemas.microsoft.com/office/drawing/2016/ink" xmlns:am3d="http://schemas.microsoft.com/office/drawing/2017/model3d" xmlns:o="urn:schemas-microsoft-com:office:office" xmlns:r="http://schemas.openxmlformats.org/officeDocument/2006/relationships" xmlns:m="http://schemas.openxmlformats.org/officeDocument/2006/math" xmlns:v="urn:schemas-microsoft-com:vml" xmlns:wp14="http://schemas.microsoft.com/office/word/2010/wordprocessingDrawing" xmlns:wp="http://schemas.openxmlformats.org/drawingml/2006/wordprocessingDrawing" xmlns:w10="urn:schemas-microsoft-com:office:word" xmlns:w="http://schemas.openxmlformats.org/wordprocessingml/2006/main" xmlns:w14="http://schemas.microsoft.com/office/word/2010/wordml" xmlns:w15="http://schemas.microsoft.com/office/word/2012/wordml" xmlns:w16cex="http://schemas.microsoft.com/office/word/2018/wordml/cex" xmlns:w16cid="http://schemas.microsoft.com/office/word/2016/wordml/cid" xmlns:w16="http://schemas.microsoft.com/office/word/2018/wordml" xmlns:w16sdtdh="http://schemas.microsoft.com/office/word/2020/wordml/sdtdatahash" xmlns:w16se="http://schemas.microsoft.com/office/word/2015/wordml/symex" xmlns:wpg="http://schemas.microsoft.com/office/word/2010/wordprocessingGroup" xmlns:wpi="http://schemas.microsoft.com/office/word/2010/wordprocessingInk" xmlns:wne="http://schemas.microsoft.com/office/word/2006/wordml" xmlns:wps="http://schemas.microsoft.com/office/word/2010/wordprocessingShape" mc:Ignorable="w14 w15 w16se w16cid w16 w16cex w16sdtdh wp14">
+<w:numbering xmlns:wpc="http://schemas.microsoft.com/office/word/2010/wordprocessingCanvas" xmlns:cx="http://schemas.microsoft.com/office/drawing/2014/chartex" xmlns:cx1="http://schemas.microsoft.com/office/drawing/2015/9/8/chartex" xmlns:cx2="http://schemas.microsoft.com/office/drawing/2015/10/21/chartex" xmlns:cx3="http://schemas.microsoft.com/office/drawing/2016/5/9/chartex" xmlns:cx4="http://schemas.microsoft.com/office/drawing/2016/5/10/chartex" xmlns:cx5="http://schemas.microsoft.com/office/drawing/2016/5/11/chartex" xmlns:cx6="http://schemas.microsoft.com/office/drawing/2016/5/12/chartex" xmlns:cx7="http://schemas.microsoft.com/office/drawing/2016/5/13/chartex" xmlns:cx8="http://schemas.microsoft.com/office/drawing/2016/5/14/chartex" xmlns:mc="http://schemas.openxmlformats.org/markup-compatibility/2006" xmlns:aink="http://schemas.microsoft.com/office/drawing/2016/ink" xmlns:am3d="http://schemas.microsoft.com/office/drawing/2017/model3d" xmlns:o="urn:schemas-microsoft-com:office:office" xmlns:oel="http://schemas.microsoft.com/office/2019/extlst" xmlns:r="http://schemas.openxmlformats.org/officeDocument/2006/relationships" xmlns:m="http://schemas.openxmlformats.org/officeDocument/2006/math" xmlns:v="urn:schemas-microsoft-com:vml" xmlns:wp14="http://schemas.microsoft.com/office/word/2010/wordprocessingDrawing" xmlns:wp="http://schemas.openxmlformats.org/drawingml/2006/wordprocessingDrawing" xmlns:w10="urn:schemas-microsoft-com:office:word" xmlns:w="http://schemas.openxmlformats.org/wordprocessingml/2006/main" xmlns:w14="http://schemas.microsoft.com/office/word/2010/wordml" xmlns:w15="http://schemas.microsoft.com/office/word/2012/wordml" xmlns:w16cex="http://schemas.microsoft.com/office/word/2018/wordml/cex" xmlns:w16cid="http://schemas.microsoft.com/office/word/2016/wordml/cid" xmlns:w16="http://schemas.microsoft.com/office/word/2018/wordml" xmlns:w16sdtdh="http://schemas.microsoft.com/office/word/2020/wordml/sdtdatahash" xmlns:w16se="http://schemas.microsoft.com/office/word/2015/wordml/symex" xmlns:wpg="http://schemas.microsoft.com/office/word/2010/wordprocessingGroup" xmlns:wpi="http://schemas.microsoft.com/office/word/2010/wordprocessingInk" xmlns:wne="http://schemas.microsoft.com/office/word/2006/wordml" xmlns:wps="http://schemas.microsoft.com/office/word/2010/wordprocessingShape" mc:Ignorable="w14 w15 w16se w16cid w16 w16cex w16sdtdh wp14">
   <w:abstractNum w:abstractNumId="0" w15:restartNumberingAfterBreak="0">
     <w:nsid w:val="FFFFFFFE"/>
     <w:multiLevelType w:val="singleLevel"/>
@@ -3099,10 +3260,10 @@
       </w:rPr>
     </w:lvl>
   </w:abstractNum>
-  <w:num w:numId="1">
+  <w:num w:numId="1" w16cid:durableId="1861817868">
     <w:abstractNumId w:val="7"/>
   </w:num>
-  <w:num w:numId="2">
+  <w:num w:numId="2" w16cid:durableId="1976790981">
     <w:abstractNumId w:val="0"/>
     <w:lvlOverride w:ilvl="0">
       <w:lvl w:ilvl="0">
@@ -3119,25 +3280,25 @@
       </w:lvl>
     </w:lvlOverride>
   </w:num>
-  <w:num w:numId="3">
+  <w:num w:numId="3" w16cid:durableId="147868975">
     <w:abstractNumId w:val="7"/>
   </w:num>
-  <w:num w:numId="4">
+  <w:num w:numId="4" w16cid:durableId="886184765">
     <w:abstractNumId w:val="2"/>
   </w:num>
-  <w:num w:numId="5">
+  <w:num w:numId="5" w16cid:durableId="1211914115">
     <w:abstractNumId w:val="4"/>
   </w:num>
-  <w:num w:numId="6">
+  <w:num w:numId="6" w16cid:durableId="1154224381">
     <w:abstractNumId w:val="5"/>
   </w:num>
-  <w:num w:numId="7">
+  <w:num w:numId="7" w16cid:durableId="1495143933">
     <w:abstractNumId w:val="1"/>
   </w:num>
-  <w:num w:numId="8">
+  <w:num w:numId="8" w16cid:durableId="202406719">
     <w:abstractNumId w:val="3"/>
   </w:num>
-  <w:num w:numId="9">
+  <w:num w:numId="9" w16cid:durableId="2090958833">
     <w:abstractNumId w:val="6"/>
   </w:num>
 </w:numbering>

</xml_diff>